<commit_message>
Minor changes of descriptions.
</commit_message>
<xml_diff>
--- a/SharePoint-Online-Continuous-Deployment-Framework.docx
+++ b/SharePoint-Online-Continuous-Deployment-Framework.docx
@@ -1301,19 +1301,49 @@
       </w:r>
       <w:bookmarkEnd w:id="1"/>
       <w:r>
-        <w:t>: the process of applying a set of common corporate styles and UI-changes, also known as “look-and-feel”, that usually includes specific company logo, colour schema etc.</w:t>
+        <w:t>: the process of applying a set of common corporate styles and UI-changes, also known as “look-and-feel”, that usually includes specific company</w:t>
+      </w:r>
+      <w:r>
+        <w:t>’s</w:t>
+      </w:r>
+      <w:r>
+        <w:t xml:space="preserve"> logo, colour schema etc.</w:t>
       </w:r>
     </w:p>
     <w:p/>
     <w:p>
       <w:r>
-        <w:t>WSP-solution: a standard deployment package used to deploy artifacts in previous versions of SharePoint that used so-called Feature Model Framework (FMF) currently deprecated and substituted with Application Model Framework (AMF).</w:t>
+        <w:t xml:space="preserve">WSP-solution: a standard deployment package used to deploy artifacts in previous versions of SharePoint that used Feature Model Framework currently deprecated and substituted with </w:t>
+      </w:r>
+      <w:r>
+        <w:t xml:space="preserve">more modern </w:t>
+      </w:r>
+      <w:r>
+        <w:t>techniques</w:t>
+      </w:r>
+      <w:r>
+        <w:t xml:space="preserve"> </w:t>
+      </w:r>
+      <w:r>
+        <w:t>based on the</w:t>
+      </w:r>
+      <w:r>
+        <w:t xml:space="preserve"> Remote Provisioning</w:t>
+      </w:r>
+      <w:r>
+        <w:t>.</w:t>
       </w:r>
     </w:p>
     <w:p/>
     <w:p>
       <w:r>
-        <w:t>Sandbox WSP-solution: a special type of WSP-solution used for deployment into site collections of the restricted SharePoint environments like SharePoint Online. These solutions can use only a limited set of the SharePoint APIs permitted in so-called Sandbox Execution Model.</w:t>
+        <w:t xml:space="preserve">Sandbox WSP-solution: a special type of WSP-solution </w:t>
+      </w:r>
+      <w:r>
+        <w:t>initially targeted</w:t>
+      </w:r>
+      <w:r>
+        <w:t xml:space="preserve"> for deployment into site collections of the restricted SharePoint environments like SharePoint Online. These solutions can use only a limited set of the SharePoint APIs permitted in so-called Sandbox Execution Model.</w:t>
       </w:r>
     </w:p>
     <w:p/>
@@ -1341,7 +1371,13 @@
       </w:r>
       <w:bookmarkEnd w:id="3"/>
       <w:r>
-        <w:t>, No Code Sandbox Solutions: a general term, which describes sandbox solutions that include only the declarative artifacts (XML) and do not contain a compiled DLL. NCSS can still be activated in the SharePoint Online without restrictions (compare with CBSS above).</w:t>
+        <w:t xml:space="preserve">, No Code Sandbox Solutions: a general term, which describes sandbox solutions that include only the declarative artifacts (XML) and do not contain a compiled DLL. NCSS can be </w:t>
+      </w:r>
+      <w:r>
+        <w:t xml:space="preserve">still </w:t>
+      </w:r>
+      <w:r>
+        <w:t>activated in SharePoint Online without restrictions (compare with CBSS above).</w:t>
       </w:r>
     </w:p>
     <w:p/>
@@ -1371,7 +1407,13 @@
     </w:p>
     <w:p>
       <w:r>
-        <w:t>This document describes the automated deployment solution for SharePoint Online called “SharePoint Online Continuous Deployment Framework”</w:t>
+        <w:t xml:space="preserve">This document describes </w:t>
+      </w:r>
+      <w:r>
+        <w:t xml:space="preserve">the </w:t>
+      </w:r>
+      <w:r>
+        <w:t>automated deployment solution for SharePoint Online called “SharePoint Online Continuous Deployment Framework”</w:t>
       </w:r>
       <w:r>
         <w:t>;</w:t>
@@ -1383,7 +1425,109 @@
     <w:p/>
     <w:p>
       <w:r>
-        <w:t>SPO-CDF allows automating creation of newly requested site collections followed by applying common branding and customizations to them.</w:t>
+        <w:t xml:space="preserve">SPO-CDF allows automating </w:t>
+      </w:r>
+      <w:r>
+        <w:t xml:space="preserve">the </w:t>
+      </w:r>
+      <w:r>
+        <w:t xml:space="preserve">detection </w:t>
+      </w:r>
+      <w:r>
+        <w:t xml:space="preserve">of </w:t>
+      </w:r>
+      <w:r>
+        <w:t xml:space="preserve">just </w:t>
+      </w:r>
+      <w:r>
+        <w:t xml:space="preserve">created </w:t>
+      </w:r>
+      <w:r>
+        <w:t xml:space="preserve">OOB </w:t>
+      </w:r>
+      <w:r>
+        <w:t xml:space="preserve">site collections </w:t>
+      </w:r>
+      <w:r>
+        <w:t xml:space="preserve">and optional </w:t>
+      </w:r>
+      <w:r>
+        <w:t xml:space="preserve">creation of newly requested </w:t>
+      </w:r>
+      <w:r>
+        <w:t>one</w:t>
+      </w:r>
+      <w:r>
+        <w:t>s followed by applying common branding and customizations to them.</w:t>
+      </w:r>
+      <w:r>
+        <w:t xml:space="preserve"> The default package of SPO-CDF includes </w:t>
+      </w:r>
+      <w:r>
+        <w:t xml:space="preserve">a number of </w:t>
+      </w:r>
+      <w:r>
+        <w:t xml:space="preserve">the </w:t>
+      </w:r>
+      <w:r>
+        <w:t>fully working sample</w:t>
+      </w:r>
+      <w:r>
+        <w:t>s</w:t>
+      </w:r>
+      <w:r>
+        <w:t xml:space="preserve"> of </w:t>
+      </w:r>
+      <w:r>
+        <w:t xml:space="preserve">similar </w:t>
+      </w:r>
+      <w:r>
+        <w:t>customizations</w:t>
+      </w:r>
+      <w:r>
+        <w:t xml:space="preserve"> that can be used </w:t>
+      </w:r>
+      <w:r>
+        <w:t xml:space="preserve">as a </w:t>
+      </w:r>
+      <w:r>
+        <w:t xml:space="preserve">ready </w:t>
+      </w:r>
+      <w:r>
+        <w:t xml:space="preserve">demo </w:t>
+      </w:r>
+      <w:r>
+        <w:t>in</w:t>
+      </w:r>
+      <w:r>
+        <w:t xml:space="preserve"> evaluations and </w:t>
+      </w:r>
+      <w:r>
+        <w:t xml:space="preserve">as </w:t>
+      </w:r>
+      <w:r>
+        <w:t xml:space="preserve">a starting point </w:t>
+      </w:r>
+      <w:r>
+        <w:t xml:space="preserve">to </w:t>
+      </w:r>
+      <w:r>
+        <w:t>make</w:t>
+      </w:r>
+      <w:r>
+        <w:t xml:space="preserve"> </w:t>
+      </w:r>
+      <w:r>
+        <w:t xml:space="preserve">your </w:t>
+      </w:r>
+      <w:r>
+        <w:t xml:space="preserve">own </w:t>
+      </w:r>
+      <w:r>
+        <w:t>changes</w:t>
+      </w:r>
+      <w:r>
+        <w:t>.</w:t>
       </w:r>
     </w:p>
     <w:p/>
@@ -1392,6 +1536,36 @@
         <w:t>SPO-CDF supports automated creation of modern site collections based on standard SharePoint templates available OOB as well as the legacy styled site collections based on custom templates automatically deployable with sandbox solutions. SPO-CDF recognizes a type of selected template (OOB vs. custom) and performs required adjustments and deployments automatically.</w:t>
       </w:r>
     </w:p>
+    <w:p/>
+    <w:p>
+      <w:r>
+        <w:t xml:space="preserve">The source code of </w:t>
+      </w:r>
+      <w:r>
+        <w:t>the solution</w:t>
+      </w:r>
+      <w:r>
+        <w:t xml:space="preserve"> can be </w:t>
+      </w:r>
+      <w:r>
+        <w:t>found in</w:t>
+      </w:r>
+      <w:r>
+        <w:t xml:space="preserve"> the repository </w:t>
+      </w:r>
+      <w:hyperlink r:id="rId8" w:history="1">
+        <w:r>
+          <w:rPr>
+            <w:rStyle w:val="Hyperlink"/>
+          </w:rPr>
+          <w:t>https://github.com/PaulBorisov/SharePoint-Online-Continuous-Deployment-Framework</w:t>
+        </w:r>
+      </w:hyperlink>
+      <w:r>
+        <w:t>.</w:t>
+      </w:r>
+    </w:p>
+    <w:p/>
     <w:p>
       <w:pPr>
         <w:pStyle w:val="Heading2"/>
@@ -1404,13 +1578,84 @@
     </w:p>
     <w:p>
       <w:r>
-        <w:t xml:space="preserve">The classic customizations of SharePoint applications have been gradually developed and redesigned starting from 2010. At that time the key technology to create and deploy all necessary customizations including the company’s branding was based on so-called Sandbox Solutions usually represented by one or several specially packed WSP-files deployable into a special place of every newly created site collection. </w:t>
-      </w:r>
-    </w:p>
-    <w:p/>
-    <w:p>
-      <w:r>
-        <w:t>No doubts, this technology was quite innovative and officially promoted by Microsoft in 2009 – 2013, however, nowadays its time has gone. Microsoft has officially declared restrictions of “Code Based Sandbox Solutions” (</w:t>
+        <w:t>The classic customizations of SharePoint</w:t>
+      </w:r>
+      <w:r>
+        <w:t xml:space="preserve"> Online</w:t>
+      </w:r>
+      <w:r>
+        <w:t xml:space="preserve"> applications have been gradually developed and redesigned starting from 2010.</w:t>
+      </w:r>
+      <w:r>
+        <w:t xml:space="preserve"> </w:t>
+      </w:r>
+      <w:r>
+        <w:t>At that time the key technology to create and deploy all necessary customizations including the company’s branding was based on so-called Sandbox Solutions usually represented by one or several specially packed WSP-files deployable into a special place of every</w:t>
+      </w:r>
+      <w:r>
+        <w:t xml:space="preserve"> newly created site collection.</w:t>
+      </w:r>
+    </w:p>
+    <w:p>
+      <w:pPr>
+        <w:pStyle w:val="ListParagraph"/>
+        <w:numPr>
+          <w:ilvl w:val="0"/>
+          <w:numId w:val="62"/>
+        </w:numPr>
+      </w:pPr>
+      <w:r>
+        <w:t>This document does not overview earlier years and Farm Solutions</w:t>
+      </w:r>
+      <w:r>
+        <w:t xml:space="preserve"> </w:t>
+      </w:r>
+      <w:r>
+        <w:t xml:space="preserve">since they are </w:t>
+      </w:r>
+      <w:r>
+        <w:t>not applicable to SharePoint Online</w:t>
+      </w:r>
+      <w:r>
+        <w:t>.</w:t>
+      </w:r>
+      <w:r>
+        <w:t xml:space="preserve"> </w:t>
+      </w:r>
+      <w:r>
+        <w:t xml:space="preserve">The </w:t>
+      </w:r>
+      <w:r>
+        <w:t xml:space="preserve">sandbox </w:t>
+      </w:r>
+      <w:r>
+        <w:t>solutions</w:t>
+      </w:r>
+      <w:r>
+        <w:t xml:space="preserve"> have been first introduced in SharePoint 2010.</w:t>
+      </w:r>
+    </w:p>
+    <w:p>
+      <w:r>
+        <w:t>No doubts, th</w:t>
+      </w:r>
+      <w:r>
+        <w:t>e</w:t>
+      </w:r>
+      <w:r>
+        <w:t xml:space="preserve"> technology</w:t>
+      </w:r>
+      <w:r>
+        <w:t xml:space="preserve"> of Sandbox Solutions</w:t>
+      </w:r>
+      <w:r>
+        <w:t xml:space="preserve"> was quite nov</w:t>
+      </w:r>
+      <w:r>
+        <w:t>ice</w:t>
+      </w:r>
+      <w:r>
+        <w:t xml:space="preserve"> and officially promoted by Microsoft in 2009 – 2013, however, nowadays its time has gone. Microsoft has officially declared restrictions of “Code Based Sandbox Solutions” (</w:t>
       </w:r>
       <w:hyperlink w:anchor="CBSS" w:history="1">
         <w:r>
@@ -1438,7 +1683,10 @@
         </w:r>
       </w:hyperlink>
       <w:r>
-        <w:t xml:space="preserve">), the company does not recommend using any WSP-based customizations in the modern development techniques. </w:t>
+        <w:t>), the company does not recommend using any WSP-based customizations in the</w:t>
+      </w:r>
+      <w:r>
+        <w:t xml:space="preserve"> modern development techniques.</w:t>
       </w:r>
     </w:p>
     <w:p>
@@ -1455,7 +1703,7 @@
       <w:r>
         <w:t>What is the substitution for the legacy technique based on sandbox solutions? The modern technique called “the remote provisioning”. In practice, there is not any official solidified framework for the remote provisioning yet available at the moment of writing this document (October 12, 2016). There is a number of open source components and other initiatives, for example, “</w:t>
       </w:r>
-      <w:hyperlink r:id="rId8" w:history="1">
+      <w:hyperlink r:id="rId9" w:history="1">
         <w:r>
           <w:rPr>
             <w:rStyle w:val="Hyperlink"/>
@@ -1466,7 +1714,7 @@
       <w:r>
         <w:t>”, “</w:t>
       </w:r>
-      <w:hyperlink r:id="rId9" w:history="1">
+      <w:hyperlink r:id="rId10" w:history="1">
         <w:r>
           <w:rPr>
             <w:rStyle w:val="Hyperlink"/>
@@ -1477,7 +1725,7 @@
       <w:r>
         <w:t>”, “</w:t>
       </w:r>
-      <w:hyperlink r:id="rId10" w:history="1">
+      <w:hyperlink r:id="rId11" w:history="1">
         <w:r>
           <w:rPr>
             <w:rStyle w:val="Hyperlink"/>
@@ -1494,7 +1742,7 @@
       <w:r>
         <w:t>This is also reasonable to mention that most of the proposed solutions involve usage of the modern techniques that rely on so-called “</w:t>
       </w:r>
-      <w:hyperlink r:id="rId11" w:history="1">
+      <w:hyperlink r:id="rId12" w:history="1">
         <w:r>
           <w:rPr>
             <w:rStyle w:val="Hyperlink"/>
@@ -1505,7 +1753,7 @@
       <w:r>
         <w:t>” and “</w:t>
       </w:r>
-      <w:hyperlink r:id="rId12" w:history="1">
+      <w:hyperlink r:id="rId13" w:history="1">
         <w:r>
           <w:rPr>
             <w:rStyle w:val="Hyperlink"/>
@@ -1538,7 +1786,19 @@
         </w:numPr>
       </w:pPr>
       <w:r>
-        <w:t>In the opposite, “Provider-hosted Add-in” run outside of SharePoint Online and can perform global operations</w:t>
+        <w:t>In the opposite</w:t>
+      </w:r>
+      <w:r>
+        <w:t xml:space="preserve"> side</w:t>
+      </w:r>
+      <w:r>
+        <w:t>, “Provider-hosted Add-in” run</w:t>
+      </w:r>
+      <w:r>
+        <w:t>s</w:t>
+      </w:r>
+      <w:r>
+        <w:t xml:space="preserve"> outside of SharePoint Online and can perform global operations</w:t>
       </w:r>
       <w:r>
         <w:t xml:space="preserve"> </w:t>
@@ -1556,7 +1816,7 @@
         </w:numPr>
       </w:pPr>
       <w:r>
-        <w:t>In order to avoid confusion, Microsoft has replaced the older term “App” with “Add-in” in the recently reviewed naming convention changes. For example, “SharePoint-hosted Add-in” and “Provider-hosted Add-in” have been previously known as “SharePoint-hosted App” and “Provider-hosted App” accordingly.</w:t>
+        <w:t>In order to avoid confusion, Microsoft has replaced the older term “App” with “Add-in” in the reviewed naming convention changes. For example, “SharePoint-hosted Add-in” and “Provider-hosted Add-in” have been previously known as “SharePoint-hosted App” and “Provider-hosted App” accordingly.</w:t>
       </w:r>
     </w:p>
     <w:p>
@@ -1587,13 +1847,37 @@
     <w:p/>
     <w:p>
       <w:r>
-        <w:t xml:space="preserve">Also “Provider-hosted Add-in” must have permission level of Tenant Admin (Global Administrator in the terms of Office365) to perform more or less serious actions like the creation of a site collection in the SharePoint Online. Frankly speaking, this required level of permissions looks a bit excessive and is definitely much higher than the actually sufficient “SharePoint administrator”. Why does the role of “SharePoint administrator” look sufficient? For example, you can manually create a site collection in the </w:t>
+        <w:t xml:space="preserve">Also “Provider-hosted Add-in” must have permission level of Tenant Admin (Global Administrator in the terms of Office365) to perform more or less serious actions like the creation of a site collection in the SharePoint Online. Frankly speaking, this required level of permissions looks a bit excessive and is definitely much higher than the actually sufficient “SharePoint administrator”. Why does the role of “SharePoint administrator” look sufficient? For example, you can </w:t>
+      </w:r>
+      <w:r>
+        <w:t xml:space="preserve">easily delegate </w:t>
+      </w:r>
+      <w:r>
+        <w:t>creat</w:t>
+      </w:r>
+      <w:r>
+        <w:t xml:space="preserve">ion of </w:t>
+      </w:r>
+      <w:r>
+        <w:t xml:space="preserve">a site collection in the </w:t>
       </w:r>
       <w:r>
         <w:t>SharePoint admin center</w:t>
       </w:r>
       <w:r>
-        <w:t xml:space="preserve"> (of SharePoint Online) if you just belong to the role of “SharePoint administrator” only. </w:t>
+        <w:t xml:space="preserve"> (of SharePoint Online) </w:t>
+      </w:r>
+      <w:r>
+        <w:t>to a person that</w:t>
+      </w:r>
+      <w:r>
+        <w:t xml:space="preserve"> just belong</w:t>
+      </w:r>
+      <w:r>
+        <w:t>s</w:t>
+      </w:r>
+      <w:r>
+        <w:t xml:space="preserve"> to the role of “SharePoint administrator” only. </w:t>
       </w:r>
     </w:p>
     <w:p>
@@ -1613,6 +1897,102 @@
       <w:r>
         <w:t>” works for a SharePoint Administrator, and does not require the level of Global Administrator.</w:t>
       </w:r>
+      <w:r>
+        <w:t xml:space="preserve"> </w:t>
+      </w:r>
+    </w:p>
+    <w:p>
+      <w:pPr>
+        <w:pStyle w:val="ListParagraph"/>
+        <w:numPr>
+          <w:ilvl w:val="0"/>
+          <w:numId w:val="44"/>
+        </w:numPr>
+      </w:pPr>
+      <w:r>
+        <w:t>An interesting observation, even though some operations over the object “</w:t>
+      </w:r>
+      <w:r>
+        <w:t>Microsoft.Online.SharePoint.TenantAdministration.Tenant</w:t>
+      </w:r>
+      <w:r>
+        <w:t>” may raise the errors like “Current user is not a Tenant Admin</w:t>
+      </w:r>
+      <w:r>
+        <w:t>”</w:t>
+      </w:r>
+      <w:r>
+        <w:t xml:space="preserve"> </w:t>
+      </w:r>
+      <w:r>
+        <w:t xml:space="preserve">when executed </w:t>
+      </w:r>
+      <w:r>
+        <w:t xml:space="preserve">under the </w:t>
+      </w:r>
+      <w:r>
+        <w:t xml:space="preserve">limited </w:t>
+      </w:r>
+      <w:r>
+        <w:t>account of SharePoint administrator</w:t>
+      </w:r>
+      <w:r>
+        <w:t xml:space="preserve">; those operations </w:t>
+      </w:r>
+      <w:r>
+        <w:t>usually</w:t>
+      </w:r>
+      <w:r>
+        <w:t xml:space="preserve"> succeed</w:t>
+      </w:r>
+      <w:r>
+        <w:t>.</w:t>
+      </w:r>
+      <w:r>
+        <w:t xml:space="preserve"> </w:t>
+      </w:r>
+    </w:p>
+    <w:p>
+      <w:pPr>
+        <w:pStyle w:val="ListParagraph"/>
+        <w:numPr>
+          <w:ilvl w:val="1"/>
+          <w:numId w:val="44"/>
+        </w:numPr>
+      </w:pPr>
+      <w:r>
+        <w:t>A</w:t>
+      </w:r>
+      <w:r>
+        <w:t xml:space="preserve"> typical example of s</w:t>
+      </w:r>
+      <w:r>
+        <w:t>imilar</w:t>
+      </w:r>
+      <w:r>
+        <w:t xml:space="preserve"> operation is the adjustment of the site property </w:t>
+      </w:r>
+      <w:r>
+        <w:t>DenyAddAndCustomizePages</w:t>
+      </w:r>
+      <w:r>
+        <w:t xml:space="preserve"> on the top root site collection</w:t>
+      </w:r>
+      <w:r>
+        <w:t xml:space="preserve"> of SharePoint Online</w:t>
+      </w:r>
+      <w:r>
+        <w:t>.</w:t>
+      </w:r>
+      <w:r>
+        <w:t xml:space="preserve"> You can </w:t>
+      </w:r>
+      <w:r>
+        <w:t>find</w:t>
+      </w:r>
+      <w:r>
+        <w:t xml:space="preserve"> more details in the chapter “Know issue” below.</w:t>
+      </w:r>
     </w:p>
     <w:p/>
     <w:p>
@@ -1631,7 +2011,7 @@
       <w:r>
         <w:t xml:space="preserve">The </w:t>
       </w:r>
-      <w:hyperlink r:id="rId13" w:history="1">
+      <w:hyperlink r:id="rId14" w:history="1">
         <w:r>
           <w:rPr>
             <w:rStyle w:val="Hyperlink"/>
@@ -1676,8 +2056,14 @@
     <w:p/>
     <w:p>
       <w:pPr>
-        <w:pStyle w:val="Heading1"/>
-        <w:rPr>
+        <w:spacing w:before="0" w:after="200" w:line="276" w:lineRule="auto"/>
+        <w:contextualSpacing w:val="0"/>
+        <w:rPr>
+          <w:rFonts w:asciiTheme="majorHAnsi" w:hAnsiTheme="majorHAnsi"/>
+          <w:b/>
+          <w:bCs/>
+          <w:caps/>
+          <w:color w:val="C0504D" w:themeColor="accent2"/>
           <w:sz w:val="22"/>
           <w:szCs w:val="22"/>
         </w:rPr>
@@ -1688,6 +2074,22 @@
           <w:sz w:val="22"/>
           <w:szCs w:val="22"/>
         </w:rPr>
+        <w:br w:type="page"/>
+      </w:r>
+    </w:p>
+    <w:p>
+      <w:pPr>
+        <w:pStyle w:val="Heading1"/>
+        <w:rPr>
+          <w:sz w:val="22"/>
+          <w:szCs w:val="22"/>
+        </w:rPr>
+      </w:pPr>
+      <w:r>
+        <w:rPr>
+          <w:sz w:val="22"/>
+          <w:szCs w:val="22"/>
+        </w:rPr>
         <w:t>Requirements for an alternative simple provisioning solution</w:t>
       </w:r>
       <w:bookmarkEnd w:id="9"/>
@@ -1700,7 +2102,22 @@
     <w:p/>
     <w:p>
       <w:r>
-        <w:t xml:space="preserve">First of all, the solution does not have to cover every imaginable point of a provisioning pipeline, however, it should provide at least automated creation of new site collections (as the most time consuming and potentially error prone operation) followed by their instant branding according to the company’s standards. </w:t>
+        <w:t xml:space="preserve">First of all, the solution does not have to cover every imaginable point of a provisioning pipeline, however, it should provide at least </w:t>
+      </w:r>
+      <w:r>
+        <w:t xml:space="preserve">the </w:t>
+      </w:r>
+      <w:r>
+        <w:t xml:space="preserve">automated detection and optional </w:t>
+      </w:r>
+      <w:r>
+        <w:t xml:space="preserve">creation of new site collections (as the most time consuming and potentially error prone operation) followed by their </w:t>
+      </w:r>
+      <w:r>
+        <w:t xml:space="preserve">almost </w:t>
+      </w:r>
+      <w:r>
+        <w:t xml:space="preserve">instant branding according to the company’s standards. </w:t>
       </w:r>
     </w:p>
     <w:p/>
@@ -2008,13 +2425,31 @@
     </w:p>
     <w:p>
       <w:r>
-        <w:t>I have implemented the simple provisioning solution that covers most of the requirements mentioned above. It is named “SharePoint Online Continuous Deployment Framework”, or shortly, SPO-CDF.</w:t>
+        <w:t xml:space="preserve">I have implemented the simple </w:t>
+      </w:r>
+      <w:r>
+        <w:t xml:space="preserve">and extendable </w:t>
+      </w:r>
+      <w:r>
+        <w:t>provisioning solution that covers most of the requirements mentioned above. It is named “SharePoint Online Continuous Deployment Framework”, or shortly, SPO-CDF.</w:t>
       </w:r>
     </w:p>
     <w:p/>
     <w:p>
       <w:r>
-        <w:t>The chosen operational environment is PowerShell 3.0 and a set of five SharePoint CSOM DLLs. This combination provides easy portability of the solution between different machines; it does not raise any special installation and registration requirements except for copying files, simplifies maintenance and further gradual extensions.</w:t>
+        <w:t xml:space="preserve">The chosen operational environment is PowerShell 3.0 and a set of five SharePoint CSOM DLLs. This combination provides easy portability of the solution between different machines; it does not raise any special installation and registration requirements </w:t>
+      </w:r>
+      <w:r>
+        <w:t>(</w:t>
+      </w:r>
+      <w:r>
+        <w:t>except for copying files</w:t>
+      </w:r>
+      <w:r>
+        <w:t>)</w:t>
+      </w:r>
+      <w:r>
+        <w:t>, simplifies maintenance and further gradual extensions.</w:t>
       </w:r>
     </w:p>
     <w:p>
@@ -2106,7 +2541,22 @@
     </w:p>
     <w:p>
       <w:r>
-        <w:t xml:space="preserve">Since the beginning of October, 2016 Microsoft periodically disables the option to apply customizations in the top root site of SharePoint Online service of a Tenant. </w:t>
+        <w:t>Since the beginning of October, 2016 Microsoft periodically disables the option to apply customizations in the top root site of SharePoint Online service of a Tenant</w:t>
+      </w:r>
+      <w:r>
+        <w:t xml:space="preserve"> including </w:t>
+      </w:r>
+      <w:r>
+        <w:t xml:space="preserve">the </w:t>
+      </w:r>
+      <w:r>
+        <w:t xml:space="preserve">already existing </w:t>
+      </w:r>
+      <w:r>
+        <w:t>deployments</w:t>
+      </w:r>
+      <w:r>
+        <w:t xml:space="preserve">. </w:t>
       </w:r>
     </w:p>
     <w:p>
@@ -7863,7 +8313,7 @@
       <w:r>
         <w:t>Reference to the copyright: the script SPO-Responsive.js and its supplemental CSS-file SPO-Responsive.css are taken from the open source project “</w:t>
       </w:r>
-      <w:hyperlink r:id="rId14" w:history="1">
+      <w:hyperlink r:id="rId15" w:history="1">
         <w:r>
           <w:rPr>
             <w:rStyle w:val="Hyperlink"/>
@@ -10454,7 +10904,7 @@
         </w:rPr>
         <w:t xml:space="preserve">This CSS-file provides a basic </w:t>
       </w:r>
-      <w:hyperlink r:id="rId15" w:history="1">
+      <w:hyperlink r:id="rId16" w:history="1">
         <w:r>
           <w:rPr>
             <w:rStyle w:val="Hyperlink"/>
@@ -10897,7 +11347,7 @@
         </w:rPr>
         <w:t xml:space="preserve">is a part of </w:t>
       </w:r>
-      <w:hyperlink r:id="rId16" w:history="1">
+      <w:hyperlink r:id="rId17" w:history="1">
         <w:r>
           <w:rPr>
             <w:rStyle w:val="Hyperlink"/>
@@ -11199,208 +11649,206 @@
       <w:r>
         <w:t>Legacy</w:t>
       </w:r>
-      <w:bookmarkStart w:id="28" w:name="_GoBack"/>
+      <w:r>
+        <w:t>ListsAndLibraries.wsp</w:t>
+      </w:r>
+    </w:p>
+    <w:p>
+      <w:pPr>
+        <w:pStyle w:val="ListParagraph"/>
+        <w:numPr>
+          <w:ilvl w:val="0"/>
+          <w:numId w:val="0"/>
+        </w:numPr>
+        <w:ind w:left="1440"/>
+      </w:pPr>
+    </w:p>
+    <w:p>
+      <w:pPr>
+        <w:pStyle w:val="ListParagraph"/>
+        <w:numPr>
+          <w:ilvl w:val="0"/>
+          <w:numId w:val="9"/>
+        </w:numPr>
+        <w:rPr>
+          <w:b/>
+        </w:rPr>
+      </w:pPr>
+      <w:r>
+        <w:rPr>
+          <w:b/>
+        </w:rPr>
+        <w:t>l</w:t>
+      </w:r>
+      <w:r>
+        <w:rPr>
+          <w:b/>
+        </w:rPr>
+        <w:t>ogs</w:t>
+      </w:r>
+      <w:r>
+        <w:rPr>
+          <w:b/>
+        </w:rPr>
+        <w:t xml:space="preserve"> </w:t>
+      </w:r>
+      <w:r>
+        <w:t>,</w:t>
+      </w:r>
+      <w:r>
+        <w:t xml:space="preserve"> this folder stores various log and cache files produced by SPO-CDF.</w:t>
+      </w:r>
+    </w:p>
+    <w:p>
+      <w:pPr>
+        <w:pStyle w:val="ListParagraph"/>
+        <w:numPr>
+          <w:ilvl w:val="0"/>
+          <w:numId w:val="7"/>
+        </w:numPr>
+        <w:ind w:firstLine="66"/>
+      </w:pPr>
+      <w:r>
+        <w:t>__site-states.csv</w:t>
+      </w:r>
+    </w:p>
+    <w:p>
+      <w:pPr>
+        <w:pStyle w:val="ListParagraph"/>
+        <w:numPr>
+          <w:ilvl w:val="0"/>
+          <w:numId w:val="7"/>
+        </w:numPr>
+        <w:ind w:firstLine="66"/>
+      </w:pPr>
+      <w:r>
+        <w:t>__admins-pending.csv</w:t>
+      </w:r>
+    </w:p>
+    <w:p>
+      <w:pPr>
+        <w:pStyle w:val="ListParagraph"/>
+        <w:numPr>
+          <w:ilvl w:val="0"/>
+          <w:numId w:val="7"/>
+        </w:numPr>
+        <w:ind w:firstLine="66"/>
+      </w:pPr>
+      <w:r>
+        <w:t>log-2016-10-</w:t>
+      </w:r>
+      <w:r>
+        <w:t>12</w:t>
+      </w:r>
+      <w:r>
+        <w:t>-12-07.txt</w:t>
+      </w:r>
+    </w:p>
+    <w:p>
+      <w:pPr>
+        <w:pStyle w:val="ListParagraph"/>
+        <w:numPr>
+          <w:ilvl w:val="0"/>
+          <w:numId w:val="7"/>
+        </w:numPr>
+        <w:ind w:firstLine="66"/>
+      </w:pPr>
+      <w:r>
+        <w:t>log-2016-10-</w:t>
+      </w:r>
+      <w:r>
+        <w:t>12</w:t>
+      </w:r>
+      <w:r>
+        <w:t>-12-0</w:t>
+      </w:r>
+      <w:r>
+        <w:t>8</w:t>
+      </w:r>
+      <w:r>
+        <w:t>.txt</w:t>
+      </w:r>
+    </w:p>
+    <w:p>
+      <w:pPr>
+        <w:pStyle w:val="ListParagraph"/>
+        <w:numPr>
+          <w:ilvl w:val="0"/>
+          <w:numId w:val="0"/>
+        </w:numPr>
+        <w:ind w:left="360"/>
+      </w:pPr>
+    </w:p>
+    <w:p>
+      <w:pPr>
+        <w:pStyle w:val="ListParagraph"/>
+        <w:numPr>
+          <w:ilvl w:val="0"/>
+          <w:numId w:val="9"/>
+        </w:numPr>
+        <w:rPr>
+          <w:b/>
+        </w:rPr>
+      </w:pPr>
+      <w:r>
+        <w:rPr>
+          <w:b/>
+        </w:rPr>
+        <w:t>utils</w:t>
+      </w:r>
+      <w:r>
+        <w:rPr>
+          <w:b/>
+        </w:rPr>
+        <w:t xml:space="preserve"> </w:t>
+      </w:r>
+      <w:r>
+        <w:t>,</w:t>
+      </w:r>
+      <w:r>
+        <w:t xml:space="preserve"> this folder stores various initiation scripts for the environment described in the correspondent chapters.</w:t>
+      </w:r>
+    </w:p>
+    <w:p>
+      <w:pPr>
+        <w:pStyle w:val="ListParagraph"/>
+        <w:numPr>
+          <w:ilvl w:val="0"/>
+          <w:numId w:val="7"/>
+        </w:numPr>
+        <w:ind w:firstLine="66"/>
+      </w:pPr>
+      <w:r>
+        <w:t>__adjust-internal-wa-to-tenant-admin.ps1</w:t>
+      </w:r>
+    </w:p>
+    <w:p>
+      <w:pPr>
+        <w:pStyle w:val="ListParagraph"/>
+        <w:numPr>
+          <w:ilvl w:val="0"/>
+          <w:numId w:val="7"/>
+        </w:numPr>
+        <w:ind w:firstLine="66"/>
+      </w:pPr>
+      <w:r>
+        <w:t>__EnvironmentSetup.ps1</w:t>
+      </w:r>
+    </w:p>
+    <w:p/>
+    <w:p>
+      <w:pPr>
+        <w:pStyle w:val="Heading2"/>
+      </w:pPr>
+      <w:bookmarkStart w:id="28" w:name="_Toc464071857"/>
+      <w:r>
+        <w:t>User interface to request creation of site collections</w:t>
+      </w:r>
       <w:bookmarkEnd w:id="28"/>
-      <w:r>
-        <w:t>ListsAndLibraries.wsp</w:t>
-      </w:r>
-    </w:p>
-    <w:p>
-      <w:pPr>
-        <w:pStyle w:val="ListParagraph"/>
-        <w:numPr>
-          <w:ilvl w:val="0"/>
-          <w:numId w:val="0"/>
-        </w:numPr>
-        <w:ind w:left="1440"/>
-      </w:pPr>
-    </w:p>
-    <w:p>
-      <w:pPr>
-        <w:pStyle w:val="ListParagraph"/>
-        <w:numPr>
-          <w:ilvl w:val="0"/>
-          <w:numId w:val="9"/>
-        </w:numPr>
-        <w:rPr>
-          <w:b/>
-        </w:rPr>
-      </w:pPr>
-      <w:r>
-        <w:rPr>
-          <w:b/>
-        </w:rPr>
-        <w:t>l</w:t>
-      </w:r>
-      <w:r>
-        <w:rPr>
-          <w:b/>
-        </w:rPr>
-        <w:t>ogs</w:t>
-      </w:r>
-      <w:r>
-        <w:rPr>
-          <w:b/>
-        </w:rPr>
-        <w:t xml:space="preserve"> </w:t>
-      </w:r>
-      <w:r>
-        <w:t>,</w:t>
-      </w:r>
-      <w:r>
-        <w:t xml:space="preserve"> this folder stores various log and cache files produced by SPO-CDF.</w:t>
-      </w:r>
-    </w:p>
-    <w:p>
-      <w:pPr>
-        <w:pStyle w:val="ListParagraph"/>
-        <w:numPr>
-          <w:ilvl w:val="0"/>
-          <w:numId w:val="7"/>
-        </w:numPr>
-        <w:ind w:firstLine="66"/>
-      </w:pPr>
-      <w:r>
-        <w:t>__site-states.csv</w:t>
-      </w:r>
-    </w:p>
-    <w:p>
-      <w:pPr>
-        <w:pStyle w:val="ListParagraph"/>
-        <w:numPr>
-          <w:ilvl w:val="0"/>
-          <w:numId w:val="7"/>
-        </w:numPr>
-        <w:ind w:firstLine="66"/>
-      </w:pPr>
-      <w:r>
-        <w:t>__admins-pending.csv</w:t>
-      </w:r>
-    </w:p>
-    <w:p>
-      <w:pPr>
-        <w:pStyle w:val="ListParagraph"/>
-        <w:numPr>
-          <w:ilvl w:val="0"/>
-          <w:numId w:val="7"/>
-        </w:numPr>
-        <w:ind w:firstLine="66"/>
-      </w:pPr>
-      <w:r>
-        <w:t>log-2016-10-</w:t>
-      </w:r>
-      <w:r>
-        <w:t>12</w:t>
-      </w:r>
-      <w:r>
-        <w:t>-12-07.txt</w:t>
-      </w:r>
-    </w:p>
-    <w:p>
-      <w:pPr>
-        <w:pStyle w:val="ListParagraph"/>
-        <w:numPr>
-          <w:ilvl w:val="0"/>
-          <w:numId w:val="7"/>
-        </w:numPr>
-        <w:ind w:firstLine="66"/>
-      </w:pPr>
-      <w:r>
-        <w:t>log-2016-10-</w:t>
-      </w:r>
-      <w:r>
-        <w:t>12</w:t>
-      </w:r>
-      <w:r>
-        <w:t>-12-0</w:t>
-      </w:r>
-      <w:r>
-        <w:t>8</w:t>
-      </w:r>
-      <w:r>
-        <w:t>.txt</w:t>
-      </w:r>
-    </w:p>
-    <w:p>
-      <w:pPr>
-        <w:pStyle w:val="ListParagraph"/>
-        <w:numPr>
-          <w:ilvl w:val="0"/>
-          <w:numId w:val="0"/>
-        </w:numPr>
-        <w:ind w:left="360"/>
-      </w:pPr>
-    </w:p>
-    <w:p>
-      <w:pPr>
-        <w:pStyle w:val="ListParagraph"/>
-        <w:numPr>
-          <w:ilvl w:val="0"/>
-          <w:numId w:val="9"/>
-        </w:numPr>
-        <w:rPr>
-          <w:b/>
-        </w:rPr>
-      </w:pPr>
-      <w:r>
-        <w:rPr>
-          <w:b/>
-        </w:rPr>
-        <w:t>utils</w:t>
-      </w:r>
-      <w:r>
-        <w:rPr>
-          <w:b/>
-        </w:rPr>
-        <w:t xml:space="preserve"> </w:t>
-      </w:r>
-      <w:r>
-        <w:t>,</w:t>
-      </w:r>
-      <w:r>
-        <w:t xml:space="preserve"> this folder stores various initiation scripts for the environment described in the correspondent chapters.</w:t>
-      </w:r>
-    </w:p>
-    <w:p>
-      <w:pPr>
-        <w:pStyle w:val="ListParagraph"/>
-        <w:numPr>
-          <w:ilvl w:val="0"/>
-          <w:numId w:val="7"/>
-        </w:numPr>
-        <w:ind w:firstLine="66"/>
-      </w:pPr>
-      <w:r>
-        <w:t>__adjust-internal-wa-to-tenant-admin.ps1</w:t>
-      </w:r>
-    </w:p>
-    <w:p>
-      <w:pPr>
-        <w:pStyle w:val="ListParagraph"/>
-        <w:numPr>
-          <w:ilvl w:val="0"/>
-          <w:numId w:val="7"/>
-        </w:numPr>
-        <w:ind w:firstLine="66"/>
-      </w:pPr>
-      <w:r>
-        <w:t>__EnvironmentSetup.ps1</w:t>
-      </w:r>
-    </w:p>
-    <w:p/>
-    <w:p>
-      <w:pPr>
-        <w:pStyle w:val="Heading2"/>
-      </w:pPr>
-      <w:bookmarkStart w:id="29" w:name="_Toc464071857"/>
-      <w:r>
-        <w:t>User interface to request creation of site collections</w:t>
-      </w:r>
-      <w:bookmarkEnd w:id="29"/>
-    </w:p>
-    <w:p>
-      <w:r>
-        <w:t>SPO-CDF supports branding and customizations of OOB site collections created using the standard tools of SharePoint Online, for example, via the dialog “New site collection” available through the SharePoint admin center.</w:t>
+    </w:p>
+    <w:p>
+      <w:r>
+        <w:t>SPO-CDF supports branding and customizations of OOB site collections created using the standard tools of SharePoint Online, for example,  the dialog “New site collection” available through the SharePoint admin center.</w:t>
       </w:r>
     </w:p>
     <w:p/>
@@ -11428,7 +11876,7 @@
                     </pic:cNvPicPr>
                   </pic:nvPicPr>
                   <pic:blipFill>
-                    <a:blip r:embed="rId17" cstate="print">
+                    <a:blip r:embed="rId18" cstate="print">
                       <a:extLst>
                         <a:ext uri="{28A0092B-C50C-407E-A947-70E740481C1C}">
                           <a14:useLocalDpi xmlns:a14="http://schemas.microsoft.com/office/drawing/2010/main" val="0"/>
@@ -11468,7 +11916,13 @@
     </w:p>
     <w:p>
       <w:r>
-        <w:t xml:space="preserve">However, the OOB dialog “New SharePoint Site” that provides creation of a subsite is available in any site collection. In general, it contains the UI elements and the functionality, which looks similar to the OOB dialog “New site collection”. </w:t>
+        <w:t>However, the OOB dialog “New SharePoint Site” that provides creation of a subsite is available in any site collection</w:t>
+      </w:r>
+      <w:r>
+        <w:t xml:space="preserve"> for authorized users</w:t>
+      </w:r>
+      <w:r>
+        <w:t xml:space="preserve">. In general, it contains the UI elements and the functionality, which looks similar to the OOB dialog “New site collection”. </w:t>
       </w:r>
     </w:p>
     <w:p/>
@@ -11486,7 +11940,19 @@
         </w:numPr>
       </w:pPr>
       <w:r>
-        <w:t>In compare with the OOB dialog “New site collection” the standard dialog “New SharePoint Site” has significantly reduced amount of available web-templates and its descriptions in multiple languages. It also does not have the selection of managed path. Other missing options do not look too important and can be easily replaced with predefined default values (selection of time zone, administrator, server resource quota).</w:t>
+        <w:t xml:space="preserve">In compare with the OOB dialog “New site collection” the standard dialog “New SharePoint Site” has significantly reduced amount of available web-templates and </w:t>
+      </w:r>
+      <w:r>
+        <w:t>their</w:t>
+      </w:r>
+      <w:r>
+        <w:t xml:space="preserve"> descriptions in multiple languages. It also does not have the selection of managed path. Other missing options do not look too important and can be easily replaced with predefined default values (selection of time zone, administrator, </w:t>
+      </w:r>
+      <w:r>
+        <w:t xml:space="preserve">and </w:t>
+      </w:r>
+      <w:r>
+        <w:t>server resource quota).</w:t>
       </w:r>
     </w:p>
     <w:p>
@@ -11583,7 +12049,7 @@
                     </pic:cNvPicPr>
                   </pic:nvPicPr>
                   <pic:blipFill>
-                    <a:blip r:embed="rId18">
+                    <a:blip r:embed="rId19">
                       <a:extLst>
                         <a:ext uri="{28A0092B-C50C-407E-A947-70E740481C1C}">
                           <a14:useLocalDpi xmlns:a14="http://schemas.microsoft.com/office/drawing/2010/main" val="0"/>
@@ -11713,7 +12179,101 @@
         <w:rPr>
           <w:lang w:val="en-US"/>
         </w:rPr>
-        <w:t>Optionally, the user can request creation of a site collection from a predefined set of Legacy Web Templates usually deployable via sandbox solutions with auto-activated site-scoped features. Obviously, this option is not available in the OOB dialog “New site collection”, however, it could be easily added into the adjusted UI.</w:t>
+        <w:t>Optionally, the user can request creation of a site collection from a predefined set of Legacy Web Templates usually deployable via sandbox solutions with auto-activated site-scoped features. Obviously, this option is not available in the OOB dialog “New site collection”</w:t>
+      </w:r>
+      <w:r>
+        <w:rPr>
+          <w:lang w:val="en-US"/>
+        </w:rPr>
+        <w:t>;</w:t>
+      </w:r>
+      <w:r>
+        <w:rPr>
+          <w:lang w:val="en-US"/>
+        </w:rPr>
+        <w:t xml:space="preserve"> however, it could be easily added into the adjusted UI.</w:t>
+      </w:r>
+    </w:p>
+    <w:p>
+      <w:pPr>
+        <w:pStyle w:val="ListParagraph"/>
+        <w:numPr>
+          <w:ilvl w:val="0"/>
+          <w:numId w:val="0"/>
+        </w:numPr>
+        <w:ind w:left="360"/>
+        <w:rPr>
+          <w:lang w:val="en-US"/>
+        </w:rPr>
+      </w:pPr>
+    </w:p>
+    <w:p>
+      <w:pPr>
+        <w:pStyle w:val="ListParagraph"/>
+        <w:numPr>
+          <w:ilvl w:val="1"/>
+          <w:numId w:val="55"/>
+        </w:numPr>
+        <w:rPr>
+          <w:lang w:val="en-US"/>
+        </w:rPr>
+      </w:pPr>
+      <w:r>
+        <w:rPr>
+          <w:lang w:val="en-US"/>
+        </w:rPr>
+        <w:t xml:space="preserve">The configurable set of predefined Legacy Web Templates is (re)deployed via the script </w:t>
+      </w:r>
+      <w:r>
+        <w:rPr>
+          <w:lang w:val="en-US"/>
+        </w:rPr>
+        <w:t>customizations\scripts</w:t>
+      </w:r>
+      <w:r>
+        <w:rPr>
+          <w:lang w:val="en-US"/>
+        </w:rPr>
+        <w:t>\</w:t>
+      </w:r>
+      <w:r>
+        <w:rPr>
+          <w:lang w:val="en-US"/>
+        </w:rPr>
+        <w:t>wt-custom.js</w:t>
+      </w:r>
+      <w:r>
+        <w:rPr>
+          <w:lang w:val="en-US"/>
+        </w:rPr>
+        <w:t xml:space="preserve"> described earlier in this document and deployable via</w:t>
+      </w:r>
+      <w:r>
+        <w:rPr>
+          <w:lang w:val="en-US"/>
+        </w:rPr>
+        <w:t xml:space="preserve"> the script</w:t>
+      </w:r>
+      <w:r>
+        <w:rPr>
+          <w:lang w:val="en-US"/>
+        </w:rPr>
+        <w:t xml:space="preserve"> </w:t>
+      </w:r>
+      <w:hyperlink w:anchor="EnvironmentSetup" w:history="1">
+        <w:r>
+          <w:rPr>
+            <w:rStyle w:val="Hyperlink"/>
+            <w:lang w:val="en-US"/>
+          </w:rPr>
+          <w:t>__EnvironmentSetup.ps1</w:t>
+        </w:r>
+      </w:hyperlink>
+      <w:r>
+        <w:rPr>
+          <w:lang w:val="en-US"/>
+        </w:rPr>
+        <w:t>.</w:t>
       </w:r>
     </w:p>
     <w:p>
@@ -11760,6 +12320,41 @@
       </w:r>
       <w:r>
         <w:t>“Create”. The creation process does not start immediately. Instead, the creation request is added to the custom list “Deployment Requests” and the user sees the confirmation box similar to the one shown below (or the error message in case of accidental failure).</w:t>
+      </w:r>
+      <w:r>
+        <w:t xml:space="preserve"> The list </w:t>
+      </w:r>
+      <w:r>
+        <w:t>“Deployment Requests”</w:t>
+      </w:r>
+      <w:r>
+        <w:t xml:space="preserve"> is automatically created</w:t>
+      </w:r>
+      <w:r>
+        <w:t xml:space="preserve"> on the same site</w:t>
+      </w:r>
+      <w:r>
+        <w:t>, if not yet exists</w:t>
+      </w:r>
+      <w:r>
+        <w:t xml:space="preserve"> </w:t>
+      </w:r>
+      <w:r>
+        <w:t xml:space="preserve">(usually, on the </w:t>
+      </w:r>
+      <w:hyperlink w:anchor="BrandingHub" w:history="1">
+        <w:r>
+          <w:rPr>
+            <w:rStyle w:val="Hyperlink"/>
+          </w:rPr>
+          <w:t>Deployment hub</w:t>
+        </w:r>
+      </w:hyperlink>
+      <w:r>
+        <w:t>)</w:t>
+      </w:r>
+      <w:r>
+        <w:t>.</w:t>
       </w:r>
     </w:p>
     <w:p/>
@@ -11787,7 +12382,7 @@
                     </pic:cNvPicPr>
                   </pic:nvPicPr>
                   <pic:blipFill>
-                    <a:blip r:embed="rId19">
+                    <a:blip r:embed="rId20">
                       <a:extLst>
                         <a:ext uri="{28A0092B-C50C-407E-A947-70E740481C1C}">
                           <a14:useLocalDpi xmlns:a14="http://schemas.microsoft.com/office/drawing/2010/main" val="0"/>
@@ -12140,7 +12735,7 @@
           <w:szCs w:val="22"/>
         </w:rPr>
       </w:pPr>
-      <w:bookmarkStart w:id="30" w:name="_Toc464071858"/>
+      <w:bookmarkStart w:id="29" w:name="_Toc464071858"/>
       <w:r>
         <w:rPr>
           <w:sz w:val="22"/>
@@ -12148,13 +12743,13 @@
         </w:rPr>
         <w:t>How to use SPO-CDF</w:t>
       </w:r>
-      <w:bookmarkEnd w:id="30"/>
+      <w:bookmarkEnd w:id="29"/>
     </w:p>
     <w:p>
       <w:r>
         <w:t xml:space="preserve">You can run all the components of SPO-CDF on any Windows machine that has </w:t>
       </w:r>
-      <w:hyperlink r:id="rId20" w:history="1">
+      <w:hyperlink r:id="rId21" w:history="1">
         <w:r>
           <w:rPr>
             <w:rStyle w:val="Hyperlink"/>
@@ -12316,9 +12911,14 @@
       <w:r>
         <w:t xml:space="preserve">file </w:t>
       </w:r>
-      <w:r>
-        <w:t>__LoadContext.ps1</w:t>
-      </w:r>
+      <w:hyperlink w:anchor="LoadContext" w:history="1">
+        <w:r>
+          <w:rPr>
+            <w:rStyle w:val="Hyperlink"/>
+          </w:rPr>
+          <w:t>__LoadContext.ps1</w:t>
+        </w:r>
+      </w:hyperlink>
       <w:r>
         <w:t xml:space="preserve"> and adjust the parameters in the header:</w:t>
       </w:r>
@@ -12590,10 +13190,300 @@
         <w:t>.</w:t>
       </w:r>
     </w:p>
+    <w:p/>
+    <w:p>
+      <w:r>
+        <w:t>Obviously, y</w:t>
+      </w:r>
+      <w:r>
+        <w:t xml:space="preserve">ou can change </w:t>
+      </w:r>
+      <w:r>
+        <w:t>any</w:t>
+      </w:r>
+      <w:r>
+        <w:t xml:space="preserve"> deployable customizations stored in the subfolders “</w:t>
+      </w:r>
+      <w:r>
+        <w:t>customizations</w:t>
+      </w:r>
+      <w:r>
+        <w:t>” and “</w:t>
+      </w:r>
+      <w:r>
+        <w:t>legacy</w:t>
+      </w:r>
+      <w:r>
+        <w:t>” below the main folder of SPO-CDF.</w:t>
+      </w:r>
+      <w:r>
+        <w:t xml:space="preserve"> The descriptions of the content stored in these subfolders have been given above in this document.</w:t>
+      </w:r>
+    </w:p>
+    <w:p>
+      <w:pPr>
+        <w:pStyle w:val="Heading2"/>
+      </w:pPr>
+      <w:bookmarkStart w:id="30" w:name="_GoBack"/>
+      <w:bookmarkEnd w:id="30"/>
+      <w:r>
+        <w:t>Troubleshooting</w:t>
+      </w:r>
+      <w:r>
+        <w:t xml:space="preserve"> connection problems</w:t>
+      </w:r>
+    </w:p>
+    <w:p>
+      <w:r>
+        <w:t>If your connection attempt failed with the error "The remote server returned an error: (403) Forbidden." make sure you are connecting to the correct environment using valid credentials and correct configuration parameters.</w:t>
+      </w:r>
+    </w:p>
+    <w:p>
+      <w:pPr>
+        <w:pStyle w:val="ListParagraph"/>
+        <w:numPr>
+          <w:ilvl w:val="0"/>
+          <w:numId w:val="63"/>
+        </w:numPr>
+      </w:pPr>
+      <w:r>
+        <w:t xml:space="preserve">Open the script file </w:t>
+      </w:r>
+      <w:hyperlink w:anchor="LoadContext" w:history="1">
+        <w:r>
+          <w:rPr>
+            <w:rStyle w:val="Hyperlink"/>
+          </w:rPr>
+          <w:t>__LoadContext.ps1</w:t>
+        </w:r>
+      </w:hyperlink>
+      <w:r>
+        <w:t>.</w:t>
+      </w:r>
+    </w:p>
+    <w:p>
+      <w:pPr>
+        <w:pStyle w:val="ListParagraph"/>
+        <w:numPr>
+          <w:ilvl w:val="0"/>
+          <w:numId w:val="63"/>
+        </w:numPr>
+      </w:pPr>
+      <w:r>
+        <w:t xml:space="preserve">Verify that the value of the parameter </w:t>
+      </w:r>
+      <w:r>
+        <w:t>$siteCollectionUrl</w:t>
+      </w:r>
+      <w:r>
+        <w:t xml:space="preserve"> corresponds to your</w:t>
+      </w:r>
+      <w:r>
+        <w:t xml:space="preserve"> target</w:t>
+      </w:r>
+      <w:r>
+        <w:t xml:space="preserve"> environment.</w:t>
+      </w:r>
+    </w:p>
+    <w:p>
+      <w:pPr>
+        <w:pStyle w:val="ListParagraph"/>
+        <w:numPr>
+          <w:ilvl w:val="0"/>
+          <w:numId w:val="63"/>
+        </w:numPr>
+      </w:pPr>
+      <w:r>
+        <w:t>Verify the credentials specified in the configuration parameters $username and $password are correct and correspond to the chosen environment.</w:t>
+      </w:r>
+      <w:r>
+        <w:t xml:space="preserve"> </w:t>
+      </w:r>
+    </w:p>
+    <w:p>
+      <w:pPr>
+        <w:pStyle w:val="ListParagraph"/>
+        <w:numPr>
+          <w:ilvl w:val="1"/>
+          <w:numId w:val="63"/>
+        </w:numPr>
+      </w:pPr>
+      <w:r>
+        <w:t xml:space="preserve">You can also try changing the account to the Global Administrator to see if it has any influence (there should not be any difference with more limited </w:t>
+      </w:r>
+      <w:r>
+        <w:t>role of “</w:t>
+      </w:r>
+      <w:r>
+        <w:t>SharePoint Administrator</w:t>
+      </w:r>
+      <w:r>
+        <w:t>”</w:t>
+      </w:r>
+      <w:r>
+        <w:t xml:space="preserve"> in regular conditions).</w:t>
+      </w:r>
+    </w:p>
+    <w:p>
+      <w:pPr>
+        <w:pStyle w:val="ListParagraph"/>
+        <w:numPr>
+          <w:ilvl w:val="1"/>
+          <w:numId w:val="63"/>
+        </w:numPr>
+      </w:pPr>
+      <w:r>
+        <w:t xml:space="preserve">Occasionally, </w:t>
+      </w:r>
+      <w:r>
+        <w:t xml:space="preserve"> the connection to </w:t>
+      </w:r>
+      <w:r>
+        <w:t xml:space="preserve">a </w:t>
+      </w:r>
+      <w:r>
+        <w:t xml:space="preserve">Tenant may become temporarily unavailable. This </w:t>
+      </w:r>
+      <w:r>
+        <w:t xml:space="preserve">condition </w:t>
+      </w:r>
+      <w:r>
+        <w:t xml:space="preserve">can be identified </w:t>
+      </w:r>
+      <w:r>
+        <w:t>by</w:t>
+      </w:r>
+      <w:r>
+        <w:t xml:space="preserve"> the error messages that state “underlying connection was closed” and “could not connect to Tenant”.</w:t>
+      </w:r>
+      <w:r>
+        <w:t xml:space="preserve"> In this case it may help to wait for some time before retrying connection attempts.</w:t>
+      </w:r>
+    </w:p>
+    <w:p>
+      <w:pPr>
+        <w:pStyle w:val="ListParagraph"/>
+        <w:numPr>
+          <w:ilvl w:val="0"/>
+          <w:numId w:val="63"/>
+        </w:numPr>
+      </w:pPr>
+      <w:r>
+        <w:t>When</w:t>
+      </w:r>
+      <w:r>
+        <w:t xml:space="preserve"> you connect to SharePoint Online both configuration parameters $useLocalEnvironment and $useDefaultCredentials must be set to $false.</w:t>
+      </w:r>
+      <w:r>
+        <w:t xml:space="preserve"> </w:t>
+      </w:r>
+    </w:p>
+    <w:p>
+      <w:pPr>
+        <w:pStyle w:val="ListParagraph"/>
+        <w:numPr>
+          <w:ilvl w:val="1"/>
+          <w:numId w:val="63"/>
+        </w:numPr>
+      </w:pPr>
+      <w:r>
+        <w:t xml:space="preserve">The value </w:t>
+      </w:r>
+      <w:r>
+        <w:rPr>
+          <w:lang w:val="en-US"/>
+        </w:rPr>
+        <w:t xml:space="preserve">$true is reserved for the </w:t>
+      </w:r>
+      <w:r>
+        <w:rPr>
+          <w:lang w:val="en-US"/>
+        </w:rPr>
+        <w:t>possible</w:t>
+      </w:r>
+      <w:r>
+        <w:rPr>
+          <w:lang w:val="en-US"/>
+        </w:rPr>
+        <w:t xml:space="preserve"> </w:t>
+      </w:r>
+      <w:r>
+        <w:rPr>
+          <w:lang w:val="en-US"/>
+        </w:rPr>
+        <w:t>future extension</w:t>
+      </w:r>
+      <w:r>
+        <w:rPr>
+          <w:lang w:val="en-US"/>
+        </w:rPr>
+        <w:t>s</w:t>
+      </w:r>
+      <w:r>
+        <w:rPr>
+          <w:lang w:val="en-US"/>
+        </w:rPr>
+        <w:t xml:space="preserve"> to </w:t>
+      </w:r>
+      <w:r>
+        <w:rPr>
+          <w:lang w:val="en-US"/>
+        </w:rPr>
+        <w:t xml:space="preserve">the </w:t>
+      </w:r>
+      <w:r>
+        <w:rPr>
+          <w:lang w:val="en-US"/>
+        </w:rPr>
+        <w:t>local SharePoint environment</w:t>
+      </w:r>
+      <w:r>
+        <w:rPr>
+          <w:lang w:val="en-US"/>
+        </w:rPr>
+        <w:t xml:space="preserve">; </w:t>
+      </w:r>
+      <w:r>
+        <w:rPr>
+          <w:lang w:val="en-US"/>
+        </w:rPr>
+        <w:t xml:space="preserve">not </w:t>
+      </w:r>
+      <w:r>
+        <w:rPr>
+          <w:lang w:val="en-US"/>
+        </w:rPr>
+        <w:t>in use</w:t>
+      </w:r>
+      <w:r>
+        <w:rPr>
+          <w:lang w:val="en-US"/>
+        </w:rPr>
+        <w:t xml:space="preserve"> </w:t>
+      </w:r>
+      <w:r>
+        <w:rPr>
+          <w:lang w:val="en-US"/>
+        </w:rPr>
+        <w:t xml:space="preserve">by SPO-CDF </w:t>
+      </w:r>
+      <w:r>
+        <w:rPr>
+          <w:lang w:val="en-US"/>
+        </w:rPr>
+        <w:t>at the moment</w:t>
+      </w:r>
+      <w:r>
+        <w:rPr>
+          <w:lang w:val="en-US"/>
+        </w:rPr>
+        <w:t>.</w:t>
+      </w:r>
+    </w:p>
     <w:sectPr>
-      <w:footerReference w:type="default" r:id="rId21"/>
-      <w:headerReference w:type="first" r:id="rId22"/>
-      <w:footerReference w:type="first" r:id="rId23"/>
+      <w:footerReference w:type="default" r:id="rId22"/>
+      <w:headerReference w:type="first" r:id="rId23"/>
+      <w:footerReference w:type="first" r:id="rId24"/>
       <w:pgSz w:w="11909" w:h="16834" w:code="9"/>
       <w:pgMar w:top="1728" w:right="1440" w:bottom="1296" w:left="1152" w:header="720" w:footer="288" w:gutter="0"/>
       <w:cols w:space="720"/>
@@ -12899,7 +13789,7 @@
       <w:rPr>
         <w:noProof/>
       </w:rPr>
-      <w:t>24</w:t>
+      <w:t>27</w:t>
     </w:r>
     <w:r>
       <w:rPr>
@@ -13980,7 +14870,7 @@
         <w:rFonts w:ascii="Symbol" w:hAnsi="Symbol" w:hint="default"/>
       </w:rPr>
     </w:lvl>
-    <w:lvl w:ilvl="1" w:tplc="04090003" w:tentative="1">
+    <w:lvl w:ilvl="1" w:tplc="04090003">
       <w:start w:val="1"/>
       <w:numFmt w:val="bullet"/>
       <w:lvlText w:val="o"/>
@@ -14997,7 +15887,7 @@
         <w:rFonts w:ascii="Wingdings" w:hAnsi="Wingdings" w:hint="default"/>
       </w:rPr>
     </w:lvl>
-    <w:lvl w:ilvl="1" w:tplc="04090003" w:tentative="1">
+    <w:lvl w:ilvl="1" w:tplc="04090003">
       <w:start w:val="1"/>
       <w:numFmt w:val="bullet"/>
       <w:lvlText w:val="o"/>
@@ -16564,6 +17454,119 @@
     </w:lvl>
   </w:abstractNum>
   <w:abstractNum w:abstractNumId="31">
+    <w:nsid w:val="4A0C0471"/>
+    <w:multiLevelType w:val="hybridMultilevel"/>
+    <w:tmpl w:val="0ACEBA3E"/>
+    <w:lvl w:ilvl="0" w:tplc="04090001">
+      <w:start w:val="1"/>
+      <w:numFmt w:val="bullet"/>
+      <w:lvlText w:val=""/>
+      <w:lvlJc w:val="left"/>
+      <w:pPr>
+        <w:ind w:left="720" w:hanging="360"/>
+      </w:pPr>
+      <w:rPr>
+        <w:rFonts w:ascii="Symbol" w:hAnsi="Symbol" w:hint="default"/>
+      </w:rPr>
+    </w:lvl>
+    <w:lvl w:ilvl="1" w:tplc="04090003" w:tentative="1">
+      <w:start w:val="1"/>
+      <w:numFmt w:val="bullet"/>
+      <w:lvlText w:val="o"/>
+      <w:lvlJc w:val="left"/>
+      <w:pPr>
+        <w:ind w:left="1440" w:hanging="360"/>
+      </w:pPr>
+      <w:rPr>
+        <w:rFonts w:ascii="Courier New" w:hAnsi="Courier New" w:cs="Courier New" w:hint="default"/>
+      </w:rPr>
+    </w:lvl>
+    <w:lvl w:ilvl="2" w:tplc="04090005" w:tentative="1">
+      <w:start w:val="1"/>
+      <w:numFmt w:val="bullet"/>
+      <w:lvlText w:val=""/>
+      <w:lvlJc w:val="left"/>
+      <w:pPr>
+        <w:ind w:left="2160" w:hanging="360"/>
+      </w:pPr>
+      <w:rPr>
+        <w:rFonts w:ascii="Wingdings" w:hAnsi="Wingdings" w:hint="default"/>
+      </w:rPr>
+    </w:lvl>
+    <w:lvl w:ilvl="3" w:tplc="04090001" w:tentative="1">
+      <w:start w:val="1"/>
+      <w:numFmt w:val="bullet"/>
+      <w:lvlText w:val=""/>
+      <w:lvlJc w:val="left"/>
+      <w:pPr>
+        <w:ind w:left="2880" w:hanging="360"/>
+      </w:pPr>
+      <w:rPr>
+        <w:rFonts w:ascii="Symbol" w:hAnsi="Symbol" w:hint="default"/>
+      </w:rPr>
+    </w:lvl>
+    <w:lvl w:ilvl="4" w:tplc="04090003" w:tentative="1">
+      <w:start w:val="1"/>
+      <w:numFmt w:val="bullet"/>
+      <w:lvlText w:val="o"/>
+      <w:lvlJc w:val="left"/>
+      <w:pPr>
+        <w:ind w:left="3600" w:hanging="360"/>
+      </w:pPr>
+      <w:rPr>
+        <w:rFonts w:ascii="Courier New" w:hAnsi="Courier New" w:cs="Courier New" w:hint="default"/>
+      </w:rPr>
+    </w:lvl>
+    <w:lvl w:ilvl="5" w:tplc="04090005" w:tentative="1">
+      <w:start w:val="1"/>
+      <w:numFmt w:val="bullet"/>
+      <w:lvlText w:val=""/>
+      <w:lvlJc w:val="left"/>
+      <w:pPr>
+        <w:ind w:left="4320" w:hanging="360"/>
+      </w:pPr>
+      <w:rPr>
+        <w:rFonts w:ascii="Wingdings" w:hAnsi="Wingdings" w:hint="default"/>
+      </w:rPr>
+    </w:lvl>
+    <w:lvl w:ilvl="6" w:tplc="04090001" w:tentative="1">
+      <w:start w:val="1"/>
+      <w:numFmt w:val="bullet"/>
+      <w:lvlText w:val=""/>
+      <w:lvlJc w:val="left"/>
+      <w:pPr>
+        <w:ind w:left="5040" w:hanging="360"/>
+      </w:pPr>
+      <w:rPr>
+        <w:rFonts w:ascii="Symbol" w:hAnsi="Symbol" w:hint="default"/>
+      </w:rPr>
+    </w:lvl>
+    <w:lvl w:ilvl="7" w:tplc="04090003" w:tentative="1">
+      <w:start w:val="1"/>
+      <w:numFmt w:val="bullet"/>
+      <w:lvlText w:val="o"/>
+      <w:lvlJc w:val="left"/>
+      <w:pPr>
+        <w:ind w:left="5760" w:hanging="360"/>
+      </w:pPr>
+      <w:rPr>
+        <w:rFonts w:ascii="Courier New" w:hAnsi="Courier New" w:cs="Courier New" w:hint="default"/>
+      </w:rPr>
+    </w:lvl>
+    <w:lvl w:ilvl="8" w:tplc="04090005" w:tentative="1">
+      <w:start w:val="1"/>
+      <w:numFmt w:val="bullet"/>
+      <w:lvlText w:val=""/>
+      <w:lvlJc w:val="left"/>
+      <w:pPr>
+        <w:ind w:left="6480" w:hanging="360"/>
+      </w:pPr>
+      <w:rPr>
+        <w:rFonts w:ascii="Wingdings" w:hAnsi="Wingdings" w:hint="default"/>
+      </w:rPr>
+    </w:lvl>
+  </w:abstractNum>
+  <w:abstractNum w:abstractNumId="32">
     <w:nsid w:val="4A560023"/>
     <w:multiLevelType w:val="hybridMultilevel"/>
     <w:tmpl w:val="E00CB2D2"/>
@@ -16676,7 +17679,7 @@
       </w:rPr>
     </w:lvl>
   </w:abstractNum>
-  <w:abstractNum w:abstractNumId="32">
+  <w:abstractNum w:abstractNumId="33">
     <w:nsid w:val="4B2E652D"/>
     <w:multiLevelType w:val="hybridMultilevel"/>
     <w:tmpl w:val="95C2A4F0"/>
@@ -16790,7 +17793,7 @@
       </w:rPr>
     </w:lvl>
   </w:abstractNum>
-  <w:abstractNum w:abstractNumId="33">
+  <w:abstractNum w:abstractNumId="34">
     <w:nsid w:val="53D716EB"/>
     <w:multiLevelType w:val="hybridMultilevel"/>
     <w:tmpl w:val="C002C208"/>
@@ -16903,7 +17906,7 @@
       </w:rPr>
     </w:lvl>
   </w:abstractNum>
-  <w:abstractNum w:abstractNumId="34">
+  <w:abstractNum w:abstractNumId="35">
     <w:nsid w:val="54E64B04"/>
     <w:multiLevelType w:val="hybridMultilevel"/>
     <w:tmpl w:val="59CA194C"/>
@@ -17016,7 +18019,7 @@
       </w:rPr>
     </w:lvl>
   </w:abstractNum>
-  <w:abstractNum w:abstractNumId="35">
+  <w:abstractNum w:abstractNumId="36">
     <w:nsid w:val="57465E3F"/>
     <w:multiLevelType w:val="hybridMultilevel"/>
     <w:tmpl w:val="CDDACFB4"/>
@@ -17131,7 +18134,7 @@
       </w:rPr>
     </w:lvl>
   </w:abstractNum>
-  <w:abstractNum w:abstractNumId="36">
+  <w:abstractNum w:abstractNumId="37">
     <w:nsid w:val="5BD53B94"/>
     <w:multiLevelType w:val="hybridMultilevel"/>
     <w:tmpl w:val="CD5A86A6"/>
@@ -17244,7 +18247,7 @@
       </w:rPr>
     </w:lvl>
   </w:abstractNum>
-  <w:abstractNum w:abstractNumId="37">
+  <w:abstractNum w:abstractNumId="38">
     <w:nsid w:val="5D3334B4"/>
     <w:multiLevelType w:val="hybridMultilevel"/>
     <w:tmpl w:val="15BC2536"/>
@@ -17357,7 +18360,7 @@
       </w:rPr>
     </w:lvl>
   </w:abstractNum>
-  <w:abstractNum w:abstractNumId="38">
+  <w:abstractNum w:abstractNumId="39">
     <w:nsid w:val="5DA12983"/>
     <w:multiLevelType w:val="hybridMultilevel"/>
     <w:tmpl w:val="A246E812"/>
@@ -17470,7 +18473,7 @@
       </w:rPr>
     </w:lvl>
   </w:abstractNum>
-  <w:abstractNum w:abstractNumId="39">
+  <w:abstractNum w:abstractNumId="40">
     <w:nsid w:val="614428DE"/>
     <w:multiLevelType w:val="hybridMultilevel"/>
     <w:tmpl w:val="F238DC10"/>
@@ -17583,7 +18586,120 @@
       </w:rPr>
     </w:lvl>
   </w:abstractNum>
-  <w:abstractNum w:abstractNumId="40">
+  <w:abstractNum w:abstractNumId="41">
+    <w:nsid w:val="62080E66"/>
+    <w:multiLevelType w:val="hybridMultilevel"/>
+    <w:tmpl w:val="48CAFECA"/>
+    <w:lvl w:ilvl="0" w:tplc="04090001">
+      <w:start w:val="1"/>
+      <w:numFmt w:val="bullet"/>
+      <w:lvlText w:val=""/>
+      <w:lvlJc w:val="left"/>
+      <w:pPr>
+        <w:ind w:left="720" w:hanging="360"/>
+      </w:pPr>
+      <w:rPr>
+        <w:rFonts w:ascii="Symbol" w:hAnsi="Symbol" w:hint="default"/>
+      </w:rPr>
+    </w:lvl>
+    <w:lvl w:ilvl="1" w:tplc="04090003">
+      <w:start w:val="1"/>
+      <w:numFmt w:val="bullet"/>
+      <w:lvlText w:val="o"/>
+      <w:lvlJc w:val="left"/>
+      <w:pPr>
+        <w:ind w:left="1440" w:hanging="360"/>
+      </w:pPr>
+      <w:rPr>
+        <w:rFonts w:ascii="Courier New" w:hAnsi="Courier New" w:cs="Courier New" w:hint="default"/>
+      </w:rPr>
+    </w:lvl>
+    <w:lvl w:ilvl="2" w:tplc="04090005" w:tentative="1">
+      <w:start w:val="1"/>
+      <w:numFmt w:val="bullet"/>
+      <w:lvlText w:val=""/>
+      <w:lvlJc w:val="left"/>
+      <w:pPr>
+        <w:ind w:left="2160" w:hanging="360"/>
+      </w:pPr>
+      <w:rPr>
+        <w:rFonts w:ascii="Wingdings" w:hAnsi="Wingdings" w:hint="default"/>
+      </w:rPr>
+    </w:lvl>
+    <w:lvl w:ilvl="3" w:tplc="04090001" w:tentative="1">
+      <w:start w:val="1"/>
+      <w:numFmt w:val="bullet"/>
+      <w:lvlText w:val=""/>
+      <w:lvlJc w:val="left"/>
+      <w:pPr>
+        <w:ind w:left="2880" w:hanging="360"/>
+      </w:pPr>
+      <w:rPr>
+        <w:rFonts w:ascii="Symbol" w:hAnsi="Symbol" w:hint="default"/>
+      </w:rPr>
+    </w:lvl>
+    <w:lvl w:ilvl="4" w:tplc="04090003" w:tentative="1">
+      <w:start w:val="1"/>
+      <w:numFmt w:val="bullet"/>
+      <w:lvlText w:val="o"/>
+      <w:lvlJc w:val="left"/>
+      <w:pPr>
+        <w:ind w:left="3600" w:hanging="360"/>
+      </w:pPr>
+      <w:rPr>
+        <w:rFonts w:ascii="Courier New" w:hAnsi="Courier New" w:cs="Courier New" w:hint="default"/>
+      </w:rPr>
+    </w:lvl>
+    <w:lvl w:ilvl="5" w:tplc="04090005" w:tentative="1">
+      <w:start w:val="1"/>
+      <w:numFmt w:val="bullet"/>
+      <w:lvlText w:val=""/>
+      <w:lvlJc w:val="left"/>
+      <w:pPr>
+        <w:ind w:left="4320" w:hanging="360"/>
+      </w:pPr>
+      <w:rPr>
+        <w:rFonts w:ascii="Wingdings" w:hAnsi="Wingdings" w:hint="default"/>
+      </w:rPr>
+    </w:lvl>
+    <w:lvl w:ilvl="6" w:tplc="04090001" w:tentative="1">
+      <w:start w:val="1"/>
+      <w:numFmt w:val="bullet"/>
+      <w:lvlText w:val=""/>
+      <w:lvlJc w:val="left"/>
+      <w:pPr>
+        <w:ind w:left="5040" w:hanging="360"/>
+      </w:pPr>
+      <w:rPr>
+        <w:rFonts w:ascii="Symbol" w:hAnsi="Symbol" w:hint="default"/>
+      </w:rPr>
+    </w:lvl>
+    <w:lvl w:ilvl="7" w:tplc="04090003" w:tentative="1">
+      <w:start w:val="1"/>
+      <w:numFmt w:val="bullet"/>
+      <w:lvlText w:val="o"/>
+      <w:lvlJc w:val="left"/>
+      <w:pPr>
+        <w:ind w:left="5760" w:hanging="360"/>
+      </w:pPr>
+      <w:rPr>
+        <w:rFonts w:ascii="Courier New" w:hAnsi="Courier New" w:cs="Courier New" w:hint="default"/>
+      </w:rPr>
+    </w:lvl>
+    <w:lvl w:ilvl="8" w:tplc="04090005" w:tentative="1">
+      <w:start w:val="1"/>
+      <w:numFmt w:val="bullet"/>
+      <w:lvlText w:val=""/>
+      <w:lvlJc w:val="left"/>
+      <w:pPr>
+        <w:ind w:left="6480" w:hanging="360"/>
+      </w:pPr>
+      <w:rPr>
+        <w:rFonts w:ascii="Wingdings" w:hAnsi="Wingdings" w:hint="default"/>
+      </w:rPr>
+    </w:lvl>
+  </w:abstractNum>
+  <w:abstractNum w:abstractNumId="42">
     <w:nsid w:val="62A47FA4"/>
     <w:multiLevelType w:val="hybridMultilevel"/>
     <w:tmpl w:val="1FD22A72"/>
@@ -17696,7 +18812,7 @@
       </w:rPr>
     </w:lvl>
   </w:abstractNum>
-  <w:abstractNum w:abstractNumId="41">
+  <w:abstractNum w:abstractNumId="43">
     <w:nsid w:val="64722ABE"/>
     <w:multiLevelType w:val="hybridMultilevel"/>
     <w:tmpl w:val="0B2E3C1A"/>
@@ -17809,7 +18925,7 @@
       </w:rPr>
     </w:lvl>
   </w:abstractNum>
-  <w:abstractNum w:abstractNumId="42">
+  <w:abstractNum w:abstractNumId="44">
     <w:nsid w:val="6855487C"/>
     <w:multiLevelType w:val="hybridMultilevel"/>
     <w:tmpl w:val="14EE4FC8"/>
@@ -17922,7 +19038,7 @@
       </w:rPr>
     </w:lvl>
   </w:abstractNum>
-  <w:abstractNum w:abstractNumId="43">
+  <w:abstractNum w:abstractNumId="45">
     <w:nsid w:val="68FF3D11"/>
     <w:multiLevelType w:val="hybridMultilevel"/>
     <w:tmpl w:val="C3DAFE78"/>
@@ -18035,7 +19151,7 @@
       </w:rPr>
     </w:lvl>
   </w:abstractNum>
-  <w:abstractNum w:abstractNumId="44">
+  <w:abstractNum w:abstractNumId="46">
     <w:nsid w:val="6A551BEF"/>
     <w:multiLevelType w:val="hybridMultilevel"/>
     <w:tmpl w:val="9576798C"/>
@@ -18148,7 +19264,7 @@
       </w:rPr>
     </w:lvl>
   </w:abstractNum>
-  <w:abstractNum w:abstractNumId="45">
+  <w:abstractNum w:abstractNumId="47">
     <w:nsid w:val="6B7B2090"/>
     <w:multiLevelType w:val="hybridMultilevel"/>
     <w:tmpl w:val="40C67F82"/>
@@ -18261,7 +19377,7 @@
       </w:rPr>
     </w:lvl>
   </w:abstractNum>
-  <w:abstractNum w:abstractNumId="46">
+  <w:abstractNum w:abstractNumId="48">
     <w:nsid w:val="6C0262F3"/>
     <w:multiLevelType w:val="hybridMultilevel"/>
     <w:tmpl w:val="A4F007B2"/>
@@ -18374,7 +19490,7 @@
       </w:rPr>
     </w:lvl>
   </w:abstractNum>
-  <w:abstractNum w:abstractNumId="47">
+  <w:abstractNum w:abstractNumId="49">
     <w:nsid w:val="6F0604D2"/>
     <w:multiLevelType w:val="hybridMultilevel"/>
     <w:tmpl w:val="2AA2EB54"/>
@@ -18487,7 +19603,7 @@
       </w:rPr>
     </w:lvl>
   </w:abstractNum>
-  <w:abstractNum w:abstractNumId="48">
+  <w:abstractNum w:abstractNumId="50">
     <w:nsid w:val="71F46FE9"/>
     <w:multiLevelType w:val="hybridMultilevel"/>
     <w:tmpl w:val="0DA4CC24"/>
@@ -18600,7 +19716,7 @@
       </w:rPr>
     </w:lvl>
   </w:abstractNum>
-  <w:abstractNum w:abstractNumId="49">
+  <w:abstractNum w:abstractNumId="51">
     <w:nsid w:val="76795333"/>
     <w:multiLevelType w:val="hybridMultilevel"/>
     <w:tmpl w:val="3FF85D1A"/>
@@ -18713,7 +19829,7 @@
       </w:rPr>
     </w:lvl>
   </w:abstractNum>
-  <w:abstractNum w:abstractNumId="50">
+  <w:abstractNum w:abstractNumId="52">
     <w:nsid w:val="76AF755A"/>
     <w:multiLevelType w:val="hybridMultilevel"/>
     <w:tmpl w:val="C0122B58"/>
@@ -18826,7 +19942,7 @@
       </w:rPr>
     </w:lvl>
   </w:abstractNum>
-  <w:abstractNum w:abstractNumId="51">
+  <w:abstractNum w:abstractNumId="53">
     <w:nsid w:val="770B326C"/>
     <w:multiLevelType w:val="hybridMultilevel"/>
     <w:tmpl w:val="1848F66A"/>
@@ -18939,7 +20055,7 @@
       </w:rPr>
     </w:lvl>
   </w:abstractNum>
-  <w:abstractNum w:abstractNumId="52">
+  <w:abstractNum w:abstractNumId="54">
     <w:nsid w:val="799B0B6A"/>
     <w:multiLevelType w:val="hybridMultilevel"/>
     <w:tmpl w:val="0F327530"/>
@@ -19052,7 +20168,7 @@
       </w:rPr>
     </w:lvl>
   </w:abstractNum>
-  <w:abstractNum w:abstractNumId="53">
+  <w:abstractNum w:abstractNumId="55">
     <w:nsid w:val="79C4163E"/>
     <w:multiLevelType w:val="hybridMultilevel"/>
     <w:tmpl w:val="FC9A22DE"/>
@@ -19165,7 +20281,7 @@
       </w:rPr>
     </w:lvl>
   </w:abstractNum>
-  <w:abstractNum w:abstractNumId="54">
+  <w:abstractNum w:abstractNumId="56">
     <w:nsid w:val="7A4B530F"/>
     <w:multiLevelType w:val="hybridMultilevel"/>
     <w:tmpl w:val="544433CA"/>
@@ -19278,7 +20394,7 @@
       </w:rPr>
     </w:lvl>
   </w:abstractNum>
-  <w:abstractNum w:abstractNumId="55">
+  <w:abstractNum w:abstractNumId="57">
     <w:nsid w:val="7AC05C1C"/>
     <w:multiLevelType w:val="hybridMultilevel"/>
     <w:tmpl w:val="D528F4EA"/>
@@ -19391,7 +20507,7 @@
       </w:rPr>
     </w:lvl>
   </w:abstractNum>
-  <w:abstractNum w:abstractNumId="56">
+  <w:abstractNum w:abstractNumId="58">
     <w:nsid w:val="7C436C83"/>
     <w:multiLevelType w:val="hybridMultilevel"/>
     <w:tmpl w:val="78840010"/>
@@ -19504,7 +20620,7 @@
       </w:rPr>
     </w:lvl>
   </w:abstractNum>
-  <w:abstractNum w:abstractNumId="57">
+  <w:abstractNum w:abstractNumId="59">
     <w:nsid w:val="7D395891"/>
     <w:multiLevelType w:val="hybridMultilevel"/>
     <w:tmpl w:val="FF10B702"/>
@@ -19617,7 +20733,7 @@
       </w:rPr>
     </w:lvl>
   </w:abstractNum>
-  <w:abstractNum w:abstractNumId="58">
+  <w:abstractNum w:abstractNumId="60">
     <w:nsid w:val="7D3F2A26"/>
     <w:multiLevelType w:val="hybridMultilevel"/>
     <w:tmpl w:val="5AC82274"/>
@@ -19731,25 +20847,25 @@
     </w:lvl>
   </w:abstractNum>
   <w:num w:numId="1">
-    <w:abstractNumId w:val="35"/>
+    <w:abstractNumId w:val="36"/>
   </w:num>
   <w:num w:numId="2">
-    <w:abstractNumId w:val="32"/>
+    <w:abstractNumId w:val="33"/>
   </w:num>
   <w:num w:numId="3">
-    <w:abstractNumId w:val="47"/>
+    <w:abstractNumId w:val="49"/>
   </w:num>
   <w:num w:numId="4">
-    <w:abstractNumId w:val="55"/>
+    <w:abstractNumId w:val="57"/>
   </w:num>
   <w:num w:numId="5">
     <w:abstractNumId w:val="18"/>
   </w:num>
   <w:num w:numId="6">
-    <w:abstractNumId w:val="43"/>
+    <w:abstractNumId w:val="45"/>
   </w:num>
   <w:num w:numId="7">
-    <w:abstractNumId w:val="53"/>
+    <w:abstractNumId w:val="55"/>
   </w:num>
   <w:num w:numId="8">
     <w:abstractNumId w:val="14"/>
@@ -19758,10 +20874,10 @@
     <w:abstractNumId w:val="22"/>
   </w:num>
   <w:num w:numId="10">
-    <w:abstractNumId w:val="34"/>
+    <w:abstractNumId w:val="35"/>
   </w:num>
   <w:num w:numId="11">
-    <w:abstractNumId w:val="54"/>
+    <w:abstractNumId w:val="56"/>
   </w:num>
   <w:num w:numId="12">
     <w:abstractNumId w:val="11"/>
@@ -19776,34 +20892,34 @@
     <w:abstractNumId w:val="24"/>
   </w:num>
   <w:num w:numId="16">
-    <w:abstractNumId w:val="37"/>
+    <w:abstractNumId w:val="38"/>
   </w:num>
   <w:num w:numId="17">
+    <w:abstractNumId w:val="44"/>
+  </w:num>
+  <w:num w:numId="18">
     <w:abstractNumId w:val="42"/>
   </w:num>
-  <w:num w:numId="18">
-    <w:abstractNumId w:val="40"/>
-  </w:num>
   <w:num w:numId="19">
-    <w:abstractNumId w:val="50"/>
+    <w:abstractNumId w:val="52"/>
   </w:num>
   <w:num w:numId="20">
-    <w:abstractNumId w:val="33"/>
+    <w:abstractNumId w:val="34"/>
   </w:num>
   <w:num w:numId="21">
     <w:abstractNumId w:val="3"/>
   </w:num>
   <w:num w:numId="22">
-    <w:abstractNumId w:val="56"/>
+    <w:abstractNumId w:val="58"/>
   </w:num>
   <w:num w:numId="23">
     <w:abstractNumId w:val="1"/>
   </w:num>
   <w:num w:numId="24">
-    <w:abstractNumId w:val="41"/>
+    <w:abstractNumId w:val="43"/>
   </w:num>
   <w:num w:numId="25">
-    <w:abstractNumId w:val="36"/>
+    <w:abstractNumId w:val="37"/>
   </w:num>
   <w:num w:numId="26">
     <w:abstractNumId w:val="28"/>
@@ -19815,7 +20931,7 @@
     <w:abstractNumId w:val="27"/>
   </w:num>
   <w:num w:numId="29">
-    <w:abstractNumId w:val="57"/>
+    <w:abstractNumId w:val="59"/>
   </w:num>
   <w:num w:numId="30">
     <w:abstractNumId w:val="6"/>
@@ -19824,13 +20940,13 @@
     <w:abstractNumId w:val="13"/>
   </w:num>
   <w:num w:numId="32">
-    <w:abstractNumId w:val="46"/>
+    <w:abstractNumId w:val="48"/>
   </w:num>
   <w:num w:numId="33">
-    <w:abstractNumId w:val="45"/>
+    <w:abstractNumId w:val="47"/>
   </w:num>
   <w:num w:numId="34">
-    <w:abstractNumId w:val="58"/>
+    <w:abstractNumId w:val="60"/>
   </w:num>
   <w:num w:numId="35">
     <w:abstractNumId w:val="9"/>
@@ -19842,13 +20958,13 @@
     <w:abstractNumId w:val="21"/>
   </w:num>
   <w:num w:numId="38">
-    <w:abstractNumId w:val="48"/>
+    <w:abstractNumId w:val="50"/>
   </w:num>
   <w:num w:numId="39">
     <w:abstractNumId w:val="16"/>
   </w:num>
   <w:num w:numId="40">
-    <w:abstractNumId w:val="44"/>
+    <w:abstractNumId w:val="46"/>
   </w:num>
   <w:num w:numId="41">
     <w:abstractNumId w:val="4"/>
@@ -19857,7 +20973,7 @@
     <w:abstractNumId w:val="26"/>
   </w:num>
   <w:num w:numId="43">
-    <w:abstractNumId w:val="31"/>
+    <w:abstractNumId w:val="32"/>
   </w:num>
   <w:num w:numId="44">
     <w:abstractNumId w:val="8"/>
@@ -19869,7 +20985,7 @@
     <w:abstractNumId w:val="10"/>
   </w:num>
   <w:num w:numId="47">
-    <w:abstractNumId w:val="39"/>
+    <w:abstractNumId w:val="40"/>
   </w:num>
   <w:num w:numId="48">
     <w:abstractNumId w:val="25"/>
@@ -19881,7 +20997,7 @@
     <w:abstractNumId w:val="20"/>
   </w:num>
   <w:num w:numId="51">
-    <w:abstractNumId w:val="38"/>
+    <w:abstractNumId w:val="39"/>
   </w:num>
   <w:num w:numId="52">
     <w:abstractNumId w:val="12"/>
@@ -19896,22 +21012,28 @@
     <w:abstractNumId w:val="17"/>
   </w:num>
   <w:num w:numId="56">
-    <w:abstractNumId w:val="49"/>
+    <w:abstractNumId w:val="51"/>
   </w:num>
   <w:num w:numId="57">
-    <w:abstractNumId w:val="52"/>
+    <w:abstractNumId w:val="54"/>
   </w:num>
   <w:num w:numId="58">
-    <w:abstractNumId w:val="51"/>
+    <w:abstractNumId w:val="53"/>
   </w:num>
   <w:num w:numId="59">
-    <w:abstractNumId w:val="35"/>
+    <w:abstractNumId w:val="36"/>
   </w:num>
   <w:num w:numId="60">
     <w:abstractNumId w:val="2"/>
   </w:num>
   <w:num w:numId="61">
-    <w:abstractNumId w:val="35"/>
+    <w:abstractNumId w:val="36"/>
+  </w:num>
+  <w:num w:numId="62">
+    <w:abstractNumId w:val="31"/>
+  </w:num>
+  <w:num w:numId="63">
+    <w:abstractNumId w:val="41"/>
   </w:num>
   <w:numIdMacAtCleanup w:val="57"/>
 </w:numbering>

</xml_diff>

<commit_message>
Enabled and successfully tested SPO-CDF also in the "on-premises" environment (SharePoint 2016).
</commit_message>
<xml_diff>
--- a/SharePoint-Online-Continuous-Deployment-Framework.docx
+++ b/SharePoint-Online-Continuous-Deployment-Framework.docx
@@ -210,7 +210,14 @@
           <w:i w:val="0"/>
           <w:lang w:val="en-US"/>
         </w:rPr>
-        <w:t xml:space="preserve"> 12</w:t>
+        <w:t xml:space="preserve"> 1</w:t>
+      </w:r>
+      <w:r>
+        <w:rPr>
+          <w:i w:val="0"/>
+          <w:lang w:val="en-US"/>
+        </w:rPr>
+        <w:t>2</w:t>
       </w:r>
       <w:r>
         <w:rPr>
@@ -289,7 +296,7 @@
           <w:r>
             <w:fldChar w:fldCharType="separate"/>
           </w:r>
-          <w:hyperlink w:anchor="_Toc464071845" w:history="1">
+          <w:hyperlink w:anchor="_Toc464678518" w:history="1">
             <w:r>
               <w:rPr>
                 <w:rStyle w:val="Hyperlink"/>
@@ -316,7 +323,7 @@
                 <w:noProof/>
                 <w:webHidden/>
               </w:rPr>
-              <w:instrText xml:space="preserve"> PAGEREF _Toc464071845 \h </w:instrText>
+              <w:instrText xml:space="preserve"> PAGEREF _Toc464678518 \h </w:instrText>
             </w:r>
             <w:r>
               <w:rPr>
@@ -358,7 +365,7 @@
               <w:noProof/>
             </w:rPr>
           </w:pPr>
-          <w:hyperlink w:anchor="_Toc464071846" w:history="1">
+          <w:hyperlink w:anchor="_Toc464678519" w:history="1">
             <w:r>
               <w:rPr>
                 <w:rStyle w:val="Hyperlink"/>
@@ -385,7 +392,7 @@
                 <w:noProof/>
                 <w:webHidden/>
               </w:rPr>
-              <w:instrText xml:space="preserve"> PAGEREF _Toc464071846 \h </w:instrText>
+              <w:instrText xml:space="preserve"> PAGEREF _Toc464678519 \h </w:instrText>
             </w:r>
             <w:r>
               <w:rPr>
@@ -427,7 +434,7 @@
               <w:noProof/>
             </w:rPr>
           </w:pPr>
-          <w:hyperlink w:anchor="_Toc464071847" w:history="1">
+          <w:hyperlink w:anchor="_Toc464678520" w:history="1">
             <w:r>
               <w:rPr>
                 <w:rStyle w:val="Hyperlink"/>
@@ -454,7 +461,7 @@
                 <w:noProof/>
                 <w:webHidden/>
               </w:rPr>
-              <w:instrText xml:space="preserve"> PAGEREF _Toc464071847 \h </w:instrText>
+              <w:instrText xml:space="preserve"> PAGEREF _Toc464678520 \h </w:instrText>
             </w:r>
             <w:r>
               <w:rPr>
@@ -496,7 +503,7 @@
               <w:noProof/>
             </w:rPr>
           </w:pPr>
-          <w:hyperlink w:anchor="_Toc464071848" w:history="1">
+          <w:hyperlink w:anchor="_Toc464678521" w:history="1">
             <w:r>
               <w:rPr>
                 <w:rStyle w:val="Hyperlink"/>
@@ -523,7 +530,7 @@
                 <w:noProof/>
                 <w:webHidden/>
               </w:rPr>
-              <w:instrText xml:space="preserve"> PAGEREF _Toc464071848 \h </w:instrText>
+              <w:instrText xml:space="preserve"> PAGEREF _Toc464678521 \h </w:instrText>
             </w:r>
             <w:r>
               <w:rPr>
@@ -565,7 +572,7 @@
               <w:noProof/>
             </w:rPr>
           </w:pPr>
-          <w:hyperlink w:anchor="_Toc464071849" w:history="1">
+          <w:hyperlink w:anchor="_Toc464678522" w:history="1">
             <w:r>
               <w:rPr>
                 <w:rStyle w:val="Hyperlink"/>
@@ -592,7 +599,7 @@
                 <w:noProof/>
                 <w:webHidden/>
               </w:rPr>
-              <w:instrText xml:space="preserve"> PAGEREF _Toc464071849 \h </w:instrText>
+              <w:instrText xml:space="preserve"> PAGEREF _Toc464678522 \h </w:instrText>
             </w:r>
             <w:r>
               <w:rPr>
@@ -612,7 +619,7 @@
                 <w:noProof/>
                 <w:webHidden/>
               </w:rPr>
-              <w:t>3</w:t>
+              <w:t>4</w:t>
             </w:r>
             <w:r>
               <w:rPr>
@@ -634,7 +641,7 @@
               <w:noProof/>
             </w:rPr>
           </w:pPr>
-          <w:hyperlink w:anchor="_Toc464071850" w:history="1">
+          <w:hyperlink w:anchor="_Toc464678523" w:history="1">
             <w:r>
               <w:rPr>
                 <w:rStyle w:val="Hyperlink"/>
@@ -661,7 +668,7 @@
                 <w:noProof/>
                 <w:webHidden/>
               </w:rPr>
-              <w:instrText xml:space="preserve"> PAGEREF _Toc464071850 \h </w:instrText>
+              <w:instrText xml:space="preserve"> PAGEREF _Toc464678523 \h </w:instrText>
             </w:r>
             <w:r>
               <w:rPr>
@@ -703,7 +710,7 @@
               <w:noProof/>
             </w:rPr>
           </w:pPr>
-          <w:hyperlink w:anchor="_Toc464071851" w:history="1">
+          <w:hyperlink w:anchor="_Toc464678524" w:history="1">
             <w:r>
               <w:rPr>
                 <w:rStyle w:val="Hyperlink"/>
@@ -730,7 +737,7 @@
                 <w:noProof/>
                 <w:webHidden/>
               </w:rPr>
-              <w:instrText xml:space="preserve"> PAGEREF _Toc464071851 \h </w:instrText>
+              <w:instrText xml:space="preserve"> PAGEREF _Toc464678524 \h </w:instrText>
             </w:r>
             <w:r>
               <w:rPr>
@@ -750,7 +757,7 @@
                 <w:noProof/>
                 <w:webHidden/>
               </w:rPr>
-              <w:t>4</w:t>
+              <w:t>5</w:t>
             </w:r>
             <w:r>
               <w:rPr>
@@ -772,7 +779,7 @@
               <w:noProof/>
             </w:rPr>
           </w:pPr>
-          <w:hyperlink w:anchor="_Toc464071852" w:history="1">
+          <w:hyperlink w:anchor="_Toc464678525" w:history="1">
             <w:r>
               <w:rPr>
                 <w:rStyle w:val="Hyperlink"/>
@@ -799,7 +806,7 @@
                 <w:noProof/>
                 <w:webHidden/>
               </w:rPr>
-              <w:instrText xml:space="preserve"> PAGEREF _Toc464071852 \h </w:instrText>
+              <w:instrText xml:space="preserve"> PAGEREF _Toc464678525 \h </w:instrText>
             </w:r>
             <w:r>
               <w:rPr>
@@ -841,7 +848,7 @@
               <w:noProof/>
             </w:rPr>
           </w:pPr>
-          <w:hyperlink w:anchor="_Toc464071853" w:history="1">
+          <w:hyperlink w:anchor="_Toc464678526" w:history="1">
             <w:r>
               <w:rPr>
                 <w:rStyle w:val="Hyperlink"/>
@@ -868,7 +875,7 @@
                 <w:noProof/>
                 <w:webHidden/>
               </w:rPr>
-              <w:instrText xml:space="preserve"> PAGEREF _Toc464071853 \h </w:instrText>
+              <w:instrText xml:space="preserve"> PAGEREF _Toc464678526 \h </w:instrText>
             </w:r>
             <w:r>
               <w:rPr>
@@ -910,7 +917,7 @@
               <w:noProof/>
             </w:rPr>
           </w:pPr>
-          <w:hyperlink w:anchor="_Toc464071854" w:history="1">
+          <w:hyperlink w:anchor="_Toc464678527" w:history="1">
             <w:r>
               <w:rPr>
                 <w:rStyle w:val="Hyperlink"/>
@@ -937,7 +944,7 @@
                 <w:noProof/>
                 <w:webHidden/>
               </w:rPr>
-              <w:instrText xml:space="preserve"> PAGEREF _Toc464071854 \h </w:instrText>
+              <w:instrText xml:space="preserve"> PAGEREF _Toc464678527 \h </w:instrText>
             </w:r>
             <w:r>
               <w:rPr>
@@ -979,7 +986,7 @@
               <w:noProof/>
             </w:rPr>
           </w:pPr>
-          <w:hyperlink w:anchor="_Toc464071855" w:history="1">
+          <w:hyperlink w:anchor="_Toc464678528" w:history="1">
             <w:r>
               <w:rPr>
                 <w:rStyle w:val="Hyperlink"/>
@@ -1006,7 +1013,7 @@
                 <w:noProof/>
                 <w:webHidden/>
               </w:rPr>
-              <w:instrText xml:space="preserve"> PAGEREF _Toc464071855 \h </w:instrText>
+              <w:instrText xml:space="preserve"> PAGEREF _Toc464678528 \h </w:instrText>
             </w:r>
             <w:r>
               <w:rPr>
@@ -1048,7 +1055,7 @@
               <w:noProof/>
             </w:rPr>
           </w:pPr>
-          <w:hyperlink w:anchor="_Toc464071856" w:history="1">
+          <w:hyperlink w:anchor="_Toc464678529" w:history="1">
             <w:r>
               <w:rPr>
                 <w:rStyle w:val="Hyperlink"/>
@@ -1075,7 +1082,7 @@
                 <w:noProof/>
                 <w:webHidden/>
               </w:rPr>
-              <w:instrText xml:space="preserve"> PAGEREF _Toc464071856 \h </w:instrText>
+              <w:instrText xml:space="preserve"> PAGEREF _Toc464678529 \h </w:instrText>
             </w:r>
             <w:r>
               <w:rPr>
@@ -1117,7 +1124,7 @@
               <w:noProof/>
             </w:rPr>
           </w:pPr>
-          <w:hyperlink w:anchor="_Toc464071857" w:history="1">
+          <w:hyperlink w:anchor="_Toc464678530" w:history="1">
             <w:r>
               <w:rPr>
                 <w:rStyle w:val="Hyperlink"/>
@@ -1144,7 +1151,7 @@
                 <w:noProof/>
                 <w:webHidden/>
               </w:rPr>
-              <w:instrText xml:space="preserve"> PAGEREF _Toc464071857 \h </w:instrText>
+              <w:instrText xml:space="preserve"> PAGEREF _Toc464678530 \h </w:instrText>
             </w:r>
             <w:r>
               <w:rPr>
@@ -1174,6 +1181,8 @@
               <w:fldChar w:fldCharType="end"/>
             </w:r>
           </w:hyperlink>
+          <w:bookmarkStart w:id="0" w:name="_GoBack"/>
+          <w:bookmarkEnd w:id="0"/>
         </w:p>
         <w:p>
           <w:pPr>
@@ -1186,7 +1195,7 @@
               <w:noProof/>
             </w:rPr>
           </w:pPr>
-          <w:hyperlink w:anchor="_Toc464071858" w:history="1">
+          <w:hyperlink w:anchor="_Toc464678531" w:history="1">
             <w:r>
               <w:rPr>
                 <w:rStyle w:val="Hyperlink"/>
@@ -1213,7 +1222,7 @@
                 <w:noProof/>
                 <w:webHidden/>
               </w:rPr>
-              <w:instrText xml:space="preserve"> PAGEREF _Toc464071858 \h </w:instrText>
+              <w:instrText xml:space="preserve"> PAGEREF _Toc464678531 \h </w:instrText>
             </w:r>
             <w:r>
               <w:rPr>
@@ -1245,6 +1254,75 @@
           </w:hyperlink>
         </w:p>
         <w:p>
+          <w:pPr>
+            <w:pStyle w:val="TOC2"/>
+            <w:tabs>
+              <w:tab w:val="right" w:leader="dot" w:pos="9307"/>
+            </w:tabs>
+            <w:rPr>
+              <w:rFonts w:eastAsiaTheme="minorEastAsia"/>
+              <w:noProof/>
+            </w:rPr>
+          </w:pPr>
+          <w:hyperlink w:anchor="_Toc464678532" w:history="1">
+            <w:r>
+              <w:rPr>
+                <w:rStyle w:val="Hyperlink"/>
+                <w:noProof/>
+              </w:rPr>
+              <w:t>Troubleshooting connection problems</w:t>
+            </w:r>
+            <w:r>
+              <w:rPr>
+                <w:noProof/>
+                <w:webHidden/>
+              </w:rPr>
+              <w:tab/>
+            </w:r>
+            <w:r>
+              <w:rPr>
+                <w:noProof/>
+                <w:webHidden/>
+              </w:rPr>
+              <w:fldChar w:fldCharType="begin"/>
+            </w:r>
+            <w:r>
+              <w:rPr>
+                <w:noProof/>
+                <w:webHidden/>
+              </w:rPr>
+              <w:instrText xml:space="preserve"> PAGEREF _Toc464678532 \h </w:instrText>
+            </w:r>
+            <w:r>
+              <w:rPr>
+                <w:noProof/>
+                <w:webHidden/>
+              </w:rPr>
+            </w:r>
+            <w:r>
+              <w:rPr>
+                <w:noProof/>
+                <w:webHidden/>
+              </w:rPr>
+              <w:fldChar w:fldCharType="separate"/>
+            </w:r>
+            <w:r>
+              <w:rPr>
+                <w:noProof/>
+                <w:webHidden/>
+              </w:rPr>
+              <w:t>29</w:t>
+            </w:r>
+            <w:r>
+              <w:rPr>
+                <w:noProof/>
+                <w:webHidden/>
+              </w:rPr>
+              <w:fldChar w:fldCharType="end"/>
+            </w:r>
+          </w:hyperlink>
+        </w:p>
+        <w:p>
           <w:r>
             <w:rPr>
               <w:b/>
@@ -1281,7 +1359,7 @@
           <w:szCs w:val="22"/>
         </w:rPr>
       </w:pPr>
-      <w:bookmarkStart w:id="0" w:name="_Toc464071845"/>
+      <w:bookmarkStart w:id="1" w:name="_Toc464678518"/>
       <w:r>
         <w:rPr>
           <w:sz w:val="22"/>
@@ -1289,17 +1367,17 @@
         </w:rPr>
         <w:t>Used terminology</w:t>
       </w:r>
-      <w:bookmarkEnd w:id="0"/>
+      <w:bookmarkEnd w:id="1"/>
     </w:p>
     <w:p>
       <w:r>
         <w:br/>
       </w:r>
-      <w:bookmarkStart w:id="1" w:name="Branding"/>
+      <w:bookmarkStart w:id="2" w:name="Branding"/>
       <w:r>
         <w:t>Branding</w:t>
       </w:r>
-      <w:bookmarkEnd w:id="1"/>
+      <w:bookmarkEnd w:id="2"/>
       <w:r>
         <w:t>: the process of applying a set of common corporate styles and UI-changes, also known as “look-and-feel”, that usually includes specific company</w:t>
       </w:r>
@@ -1354,22 +1432,22 @@
     </w:p>
     <w:p/>
     <w:p>
-      <w:bookmarkStart w:id="2" w:name="CBSS"/>
+      <w:bookmarkStart w:id="3" w:name="CBSS"/>
       <w:r>
         <w:t>CBSS</w:t>
       </w:r>
-      <w:bookmarkEnd w:id="2"/>
+      <w:bookmarkEnd w:id="3"/>
       <w:r>
         <w:t>, Code Based Sandbox Solutions: a general term, which describes sandbox solutions that include a compiled DLL. This compiled DLL may include the legacy server-side logic or be empty; in any case activation of any CBSS in the SharePoint Online was recently restricted by Microsoft (compare with NCSS below).</w:t>
       </w:r>
     </w:p>
     <w:p/>
     <w:p>
-      <w:bookmarkStart w:id="3" w:name="NCSS"/>
+      <w:bookmarkStart w:id="4" w:name="NCSS"/>
       <w:r>
         <w:t>NCSS</w:t>
       </w:r>
-      <w:bookmarkEnd w:id="3"/>
+      <w:bookmarkEnd w:id="4"/>
       <w:r>
         <w:t xml:space="preserve">, No Code Sandbox Solutions: a general term, which describes sandbox solutions that include only the declarative artifacts (XML) and do not contain a compiled DLL. NCSS can be </w:t>
       </w:r>
@@ -1385,7 +1463,7 @@
       <w:pPr>
         <w:pStyle w:val="Heading1"/>
       </w:pPr>
-      <w:bookmarkStart w:id="4" w:name="_Toc464071846"/>
+      <w:bookmarkStart w:id="5" w:name="_Toc464678519"/>
       <w:r>
         <w:rPr>
           <w:sz w:val="22"/>
@@ -1393,17 +1471,17 @@
         </w:rPr>
         <w:t>Introduction</w:t>
       </w:r>
-      <w:bookmarkEnd w:id="4"/>
+      <w:bookmarkEnd w:id="5"/>
     </w:p>
     <w:p>
       <w:pPr>
         <w:pStyle w:val="Heading2"/>
       </w:pPr>
-      <w:bookmarkStart w:id="5" w:name="_Toc464071847"/>
+      <w:bookmarkStart w:id="6" w:name="_Toc464678520"/>
       <w:r>
         <w:t>Content of this document</w:t>
       </w:r>
-      <w:bookmarkEnd w:id="5"/>
+      <w:bookmarkEnd w:id="6"/>
     </w:p>
     <w:p>
       <w:r>
@@ -1570,11 +1648,11 @@
       <w:pPr>
         <w:pStyle w:val="Heading2"/>
       </w:pPr>
-      <w:bookmarkStart w:id="6" w:name="_Toc464071848"/>
+      <w:bookmarkStart w:id="7" w:name="_Toc464678521"/>
       <w:r>
         <w:t>The legacy provisioning solution</w:t>
       </w:r>
-      <w:bookmarkEnd w:id="6"/>
+      <w:bookmarkEnd w:id="7"/>
     </w:p>
     <w:p>
       <w:r>
@@ -1693,11 +1771,11 @@
       <w:pPr>
         <w:pStyle w:val="Heading2"/>
       </w:pPr>
-      <w:bookmarkStart w:id="7" w:name="_Toc464071849"/>
+      <w:bookmarkStart w:id="8" w:name="_Toc464678522"/>
       <w:r>
         <w:t>The modern provisioning technique</w:t>
       </w:r>
-      <w:bookmarkEnd w:id="7"/>
+      <w:bookmarkEnd w:id="8"/>
     </w:p>
     <w:p>
       <w:r>
@@ -1833,11 +1911,11 @@
       <w:pPr>
         <w:pStyle w:val="Heading2"/>
       </w:pPr>
-      <w:bookmarkStart w:id="8" w:name="_Toc464071850"/>
+      <w:bookmarkStart w:id="9" w:name="_Toc464678523"/>
       <w:r>
         <w:t>Visible drawbacks of the Add-ins (Apps) framework</w:t>
       </w:r>
-      <w:bookmarkEnd w:id="8"/>
+      <w:bookmarkEnd w:id="9"/>
     </w:p>
     <w:p>
       <w:r>
@@ -2068,7 +2146,6 @@
           <w:szCs w:val="22"/>
         </w:rPr>
       </w:pPr>
-      <w:bookmarkStart w:id="9" w:name="_Toc464071851"/>
       <w:r>
         <w:rPr>
           <w:sz w:val="22"/>
@@ -2085,6 +2162,7 @@
           <w:szCs w:val="22"/>
         </w:rPr>
       </w:pPr>
+      <w:bookmarkStart w:id="10" w:name="_Toc464678524"/>
       <w:r>
         <w:rPr>
           <w:sz w:val="22"/>
@@ -2092,7 +2170,7 @@
         </w:rPr>
         <w:t>Requirements for an alternative simple provisioning solution</w:t>
       </w:r>
-      <w:bookmarkEnd w:id="9"/>
+      <w:bookmarkEnd w:id="10"/>
     </w:p>
     <w:p>
       <w:r>
@@ -2413,7 +2491,7 @@
           <w:szCs w:val="22"/>
         </w:rPr>
       </w:pPr>
-      <w:bookmarkStart w:id="10" w:name="_Toc464071852"/>
+      <w:bookmarkStart w:id="11" w:name="_Toc464678525"/>
       <w:r>
         <w:rPr>
           <w:sz w:val="22"/>
@@ -2421,7 +2499,7 @@
         </w:rPr>
         <w:t>The simple provisioning solution SPO-CDF</w:t>
       </w:r>
-      <w:bookmarkEnd w:id="10"/>
+      <w:bookmarkEnd w:id="11"/>
     </w:p>
     <w:p>
       <w:r>
@@ -2462,13 +2540,13 @@
       <w:pPr>
         <w:pStyle w:val="Heading2"/>
       </w:pPr>
-      <w:bookmarkStart w:id="11" w:name="BrandingHub"/>
-      <w:bookmarkStart w:id="12" w:name="_Toc464071853"/>
+      <w:bookmarkStart w:id="12" w:name="BrandingHub"/>
+      <w:bookmarkStart w:id="13" w:name="_Toc464678526"/>
       <w:r>
         <w:t>Deployment hub</w:t>
       </w:r>
-      <w:bookmarkEnd w:id="11"/>
       <w:bookmarkEnd w:id="12"/>
+      <w:bookmarkEnd w:id="13"/>
     </w:p>
     <w:p>
       <w:r>
@@ -2539,11 +2617,11 @@
       <w:pPr>
         <w:pStyle w:val="Heading2"/>
       </w:pPr>
-      <w:bookmarkStart w:id="13" w:name="_Toc464071854"/>
+      <w:bookmarkStart w:id="14" w:name="_Toc464678527"/>
       <w:r>
         <w:t>Known issue</w:t>
       </w:r>
-      <w:bookmarkEnd w:id="13"/>
+      <w:bookmarkEnd w:id="14"/>
     </w:p>
     <w:p>
       <w:r>
@@ -2653,11 +2731,11 @@
       <w:pPr>
         <w:pStyle w:val="Heading2"/>
       </w:pPr>
-      <w:bookmarkStart w:id="14" w:name="_Toc464071855"/>
+      <w:bookmarkStart w:id="15" w:name="_Toc464678528"/>
       <w:r>
         <w:t>Required permissions</w:t>
       </w:r>
-      <w:bookmarkEnd w:id="14"/>
+      <w:bookmarkEnd w:id="15"/>
     </w:p>
     <w:p>
       <w:r>
@@ -2680,11 +2758,11 @@
       <w:pPr>
         <w:pStyle w:val="Heading2"/>
       </w:pPr>
-      <w:bookmarkStart w:id="15" w:name="_Toc464071856"/>
+      <w:bookmarkStart w:id="16" w:name="_Toc464678529"/>
       <w:r>
         <w:t>General structure of SPO-CDF</w:t>
       </w:r>
-      <w:bookmarkEnd w:id="15"/>
+      <w:bookmarkEnd w:id="16"/>
     </w:p>
     <w:p>
       <w:r>
@@ -2822,11 +2900,11 @@
     </w:p>
     <w:p/>
     <w:p>
-      <w:bookmarkStart w:id="16" w:name="LoadContext"/>
+      <w:bookmarkStart w:id="17" w:name="LoadContext"/>
       <w:r>
         <w:t>__LoadContext.ps1</w:t>
       </w:r>
-      <w:bookmarkEnd w:id="16"/>
+      <w:bookmarkEnd w:id="17"/>
     </w:p>
     <w:p/>
     <w:p>
@@ -3333,11 +3411,11 @@
     </w:p>
     <w:p/>
     <w:p>
-      <w:bookmarkStart w:id="17" w:name="EnvironmentSetup"/>
+      <w:bookmarkStart w:id="18" w:name="EnvironmentSetup"/>
       <w:r>
         <w:t>__EnvironmentSetup.ps1</w:t>
       </w:r>
-      <w:bookmarkEnd w:id="17"/>
+      <w:bookmarkEnd w:id="18"/>
       <w:r>
         <w:t xml:space="preserve"> situated in the subfolder “utils”.</w:t>
       </w:r>
@@ -4076,7 +4154,31 @@
         </w:numPr>
       </w:pPr>
       <w:r>
-        <w:t>Technically, nothing prevents adjusting and running SPO-CDF on the “on-premises” Farms of SharePoint 2013 and 2016.</w:t>
+        <w:t xml:space="preserve">Technically, nothing prevents adjusting </w:t>
+      </w:r>
+      <w:r>
+        <w:t xml:space="preserve">the settings </w:t>
+      </w:r>
+      <w:r>
+        <w:t xml:space="preserve">and running SPO-CDF </w:t>
+      </w:r>
+      <w:r>
+        <w:t>i</w:t>
+      </w:r>
+      <w:r>
+        <w:t>n the “o</w:t>
+      </w:r>
+      <w:r>
+        <w:t xml:space="preserve">n-premises” Farms of SharePoint </w:t>
+      </w:r>
+      <w:r>
+        <w:t>2016</w:t>
+      </w:r>
+      <w:r>
+        <w:t xml:space="preserve"> (and possibly, 2013)</w:t>
+      </w:r>
+      <w:r>
+        <w:t>.</w:t>
       </w:r>
     </w:p>
     <w:p>
@@ -4090,6 +4192,365 @@
       <w:r>
         <w:t>SharePoint “on-premises” requires enabling a Tenant on the level of each web-application to behave similarly to the SharePoint Online.</w:t>
       </w:r>
+      <w:r>
+        <w:t xml:space="preserve"> This can be done </w:t>
+      </w:r>
+      <w:r>
+        <w:t xml:space="preserve">once </w:t>
+      </w:r>
+      <w:r>
+        <w:t>using the Server Side Object Model (CSOM has no support for this).</w:t>
+      </w:r>
+    </w:p>
+    <w:p>
+      <w:pPr>
+        <w:pStyle w:val="ListParagraph"/>
+        <w:numPr>
+          <w:ilvl w:val="0"/>
+          <w:numId w:val="22"/>
+        </w:numPr>
+      </w:pPr>
+      <w:r>
+        <w:t xml:space="preserve">Microsoft has recently added the full support for the method </w:t>
+      </w:r>
+      <w:r>
+        <w:t>Tenant.GetSiteProperties()</w:t>
+      </w:r>
+      <w:r>
+        <w:t xml:space="preserve"> to the “on-premises” version of SharePoint 2016. More details on establishing a Tenant in SharePoint 2016 “on-premises” can be found by the URL </w:t>
+      </w:r>
+      <w:hyperlink r:id="rId15" w:history="1">
+        <w:r>
+          <w:rPr>
+            <w:rStyle w:val="Hyperlink"/>
+          </w:rPr>
+          <w:t>https://blogs.technet.microsoft.com/sharepointdevelopersupport/2016/10/11/new-csom-api-for-sharepoint-server-2016-tenant-getsiteproperties</w:t>
+        </w:r>
+      </w:hyperlink>
+      <w:r>
+        <w:t>. This method allows unification of the behaviour of SPO-CDF in SharePoint Online and “on-premises”.</w:t>
+      </w:r>
+      <w:r>
+        <w:t xml:space="preserve"> </w:t>
+      </w:r>
+    </w:p>
+    <w:p>
+      <w:pPr>
+        <w:pStyle w:val="ListParagraph"/>
+        <w:numPr>
+          <w:ilvl w:val="0"/>
+          <w:numId w:val="22"/>
+        </w:numPr>
+      </w:pPr>
+      <w:r>
+        <w:rPr>
+          <w:b/>
+        </w:rPr>
+        <w:t>Update from October 1</w:t>
+      </w:r>
+      <w:r>
+        <w:rPr>
+          <w:b/>
+        </w:rPr>
+        <w:t>9</w:t>
+      </w:r>
+      <w:r>
+        <w:rPr>
+          <w:b/>
+        </w:rPr>
+        <w:t>, 2016.</w:t>
+      </w:r>
+      <w:r>
+        <w:t xml:space="preserve"> </w:t>
+      </w:r>
+      <w:r>
+        <w:t xml:space="preserve">I have enabled </w:t>
+      </w:r>
+      <w:r>
+        <w:t xml:space="preserve">a Tenant </w:t>
+      </w:r>
+      <w:r>
+        <w:t>in the environment of SharePoint 2016 “on-premises”</w:t>
+      </w:r>
+      <w:r>
+        <w:t xml:space="preserve"> and</w:t>
+      </w:r>
+      <w:r>
+        <w:t xml:space="preserve"> successfully tested </w:t>
+      </w:r>
+      <w:r>
+        <w:t xml:space="preserve">the work of </w:t>
+      </w:r>
+      <w:r>
+        <w:t>SPO-CDF</w:t>
+      </w:r>
+      <w:r>
+        <w:t xml:space="preserve"> there</w:t>
+      </w:r>
+      <w:r>
+        <w:t>.</w:t>
+      </w:r>
+      <w:r>
+        <w:t xml:space="preserve"> The code of the framework has required fairly minimal adjustments to support both environments</w:t>
+      </w:r>
+      <w:r>
+        <w:t xml:space="preserve"> of</w:t>
+      </w:r>
+      <w:r>
+        <w:t xml:space="preserve"> </w:t>
+      </w:r>
+      <w:r>
+        <w:t xml:space="preserve">SharePoint </w:t>
+      </w:r>
+      <w:r>
+        <w:t>Online and “on-premises”</w:t>
+      </w:r>
+      <w:r>
+        <w:t xml:space="preserve"> seamlessly.</w:t>
+      </w:r>
+    </w:p>
+    <w:p>
+      <w:pPr>
+        <w:pStyle w:val="ListParagraph"/>
+        <w:numPr>
+          <w:ilvl w:val="0"/>
+          <w:numId w:val="22"/>
+        </w:numPr>
+      </w:pPr>
+      <w:r>
+        <w:t>In order</w:t>
+      </w:r>
+      <w:r>
+        <w:t xml:space="preserve"> to en</w:t>
+      </w:r>
+      <w:r>
+        <w:t>gage</w:t>
+      </w:r>
+      <w:r>
+        <w:t xml:space="preserve"> SPO-CDF </w:t>
+      </w:r>
+      <w:r>
+        <w:t xml:space="preserve">to work </w:t>
+      </w:r>
+      <w:r>
+        <w:t xml:space="preserve">in SharePoint 2016 “on-premises” you need to establish a Tenant </w:t>
+      </w:r>
+      <w:r>
+        <w:t xml:space="preserve">on the local target web-application </w:t>
+      </w:r>
+      <w:r>
+        <w:t xml:space="preserve">using the script </w:t>
+      </w:r>
+      <w:r>
+        <w:t>__adjust-internal-wa-to-tenant-admin.ps1</w:t>
+      </w:r>
+      <w:r>
+        <w:t>.</w:t>
+      </w:r>
+      <w:r>
+        <w:t xml:space="preserve"> </w:t>
+      </w:r>
+      <w:r>
+        <w:t>F</w:t>
+      </w:r>
+      <w:r>
+        <w:t>ollow the</w:t>
+      </w:r>
+      <w:r>
+        <w:t xml:space="preserve"> instructions by the link shown above</w:t>
+      </w:r>
+      <w:r>
+        <w:t xml:space="preserve"> for more details</w:t>
+      </w:r>
+      <w:r>
+        <w:t>.</w:t>
+      </w:r>
+      <w:r>
+        <w:t xml:space="preserve"> </w:t>
+      </w:r>
+      <w:r>
+        <w:t>Or, b</w:t>
+      </w:r>
+      <w:r>
+        <w:t>riefly about the required actions:</w:t>
+      </w:r>
+    </w:p>
+    <w:p>
+      <w:pPr>
+        <w:pStyle w:val="ListParagraph"/>
+        <w:numPr>
+          <w:ilvl w:val="1"/>
+          <w:numId w:val="22"/>
+        </w:numPr>
+      </w:pPr>
+      <w:r>
+        <w:t xml:space="preserve">Install the </w:t>
+      </w:r>
+      <w:hyperlink r:id="rId16" w:history="1">
+        <w:r>
+          <w:rPr>
+            <w:rStyle w:val="Hyperlink"/>
+          </w:rPr>
+          <w:t>Public Update from October 2016</w:t>
+        </w:r>
+      </w:hyperlink>
+      <w:r>
+        <w:t xml:space="preserve"> for SharePoint 2016 to your local SharePoint 2016 farm.</w:t>
+      </w:r>
+    </w:p>
+    <w:p>
+      <w:pPr>
+        <w:pStyle w:val="ListParagraph"/>
+        <w:numPr>
+          <w:ilvl w:val="1"/>
+          <w:numId w:val="22"/>
+        </w:numPr>
+      </w:pPr>
+      <w:r>
+        <w:t xml:space="preserve">Adjust the settings in </w:t>
+      </w:r>
+      <w:hyperlink w:anchor="LoadContext" w:history="1">
+        <w:r>
+          <w:rPr>
+            <w:rStyle w:val="Hyperlink"/>
+          </w:rPr>
+          <w:t>__LoadContext.ps1</w:t>
+        </w:r>
+      </w:hyperlink>
+      <w:r>
+        <w:t xml:space="preserve"> to point to the local environment</w:t>
+      </w:r>
+      <w:r>
+        <w:t xml:space="preserve"> (see </w:t>
+      </w:r>
+      <w:r>
+        <w:t xml:space="preserve">the details </w:t>
+      </w:r>
+      <w:r>
+        <w:t>below)</w:t>
+      </w:r>
+      <w:r>
+        <w:t>.</w:t>
+      </w:r>
+    </w:p>
+    <w:p>
+      <w:pPr>
+        <w:pStyle w:val="ListParagraph"/>
+        <w:numPr>
+          <w:ilvl w:val="1"/>
+          <w:numId w:val="22"/>
+        </w:numPr>
+      </w:pPr>
+      <w:r>
+        <w:t xml:space="preserve">Enable Tenant admin server stub by running this script </w:t>
+      </w:r>
+      <w:r>
+        <w:t>__adjust-internal-wa-to-tenant-admin.ps1</w:t>
+      </w:r>
+      <w:r>
+        <w:t>.</w:t>
+      </w:r>
+      <w:r>
+        <w:t xml:space="preserve"> Note the script should not produce errors and should restart IIS automatically.</w:t>
+      </w:r>
+    </w:p>
+    <w:p>
+      <w:pPr>
+        <w:pStyle w:val="ListParagraph"/>
+        <w:numPr>
+          <w:ilvl w:val="0"/>
+          <w:numId w:val="22"/>
+        </w:numPr>
+      </w:pPr>
+      <w:r>
+        <w:t xml:space="preserve">The settings </w:t>
+      </w:r>
+      <w:r>
+        <w:t>to point to</w:t>
+      </w:r>
+      <w:r>
+        <w:t xml:space="preserve"> </w:t>
+      </w:r>
+      <w:r>
+        <w:t>a</w:t>
+      </w:r>
+      <w:r>
+        <w:t xml:space="preserve"> local </w:t>
+      </w:r>
+      <w:r>
+        <w:t xml:space="preserve">SharePoint </w:t>
+      </w:r>
+      <w:r>
+        <w:t xml:space="preserve">environment are </w:t>
+      </w:r>
+      <w:r>
+        <w:t>adjustable</w:t>
+      </w:r>
+      <w:r>
+        <w:t xml:space="preserve"> in the script </w:t>
+      </w:r>
+      <w:hyperlink w:anchor="LoadContext" w:history="1">
+        <w:r>
+          <w:rPr>
+            <w:rStyle w:val="Hyperlink"/>
+          </w:rPr>
+          <w:t>__LoadContext.ps1</w:t>
+        </w:r>
+      </w:hyperlink>
+    </w:p>
+    <w:p>
+      <w:pPr>
+        <w:pStyle w:val="ListParagraph"/>
+        <w:numPr>
+          <w:ilvl w:val="1"/>
+          <w:numId w:val="22"/>
+        </w:numPr>
+      </w:pPr>
+      <w:r>
+        <w:t>$siteCollectionUrl</w:t>
+      </w:r>
+      <w:r>
+        <w:t xml:space="preserve">, </w:t>
+      </w:r>
+      <w:r>
+        <w:t>$username</w:t>
+      </w:r>
+      <w:r>
+        <w:t xml:space="preserve">, </w:t>
+      </w:r>
+      <w:r>
+        <w:t>$password</w:t>
+      </w:r>
+    </w:p>
+    <w:p>
+      <w:pPr>
+        <w:pStyle w:val="ListParagraph"/>
+        <w:numPr>
+          <w:ilvl w:val="1"/>
+          <w:numId w:val="22"/>
+        </w:numPr>
+      </w:pPr>
+      <w:r>
+        <w:t>$useLocalEnvironment=</w:t>
+      </w:r>
+      <w:r>
+        <w:rPr>
+          <w:b/>
+        </w:rPr>
+        <w:t>$true</w:t>
+      </w:r>
+      <w:r>
+        <w:t xml:space="preserve"> (for SharePoint “on-premises”)</w:t>
+      </w:r>
+      <w:r>
+        <w:t xml:space="preserve">, </w:t>
+      </w:r>
+      <w:r>
+        <w:t>$useDefaultCredentials=$</w:t>
+      </w:r>
+      <w:r>
+        <w:t>true|$false</w:t>
+      </w:r>
     </w:p>
     <w:p/>
     <w:p>
@@ -4107,11 +4568,11 @@
     </w:p>
     <w:p/>
     <w:p>
-      <w:bookmarkStart w:id="18" w:name="ContinuousDeployment"/>
+      <w:bookmarkStart w:id="19" w:name="ContinuousDeployment"/>
       <w:r>
         <w:t>1_ContinuousDeployment.ps1</w:t>
       </w:r>
-      <w:bookmarkEnd w:id="18"/>
+      <w:bookmarkEnd w:id="19"/>
     </w:p>
     <w:p/>
     <w:p>
@@ -4144,11 +4605,11 @@
       <w:r>
         <w:t xml:space="preserve">The script 1_ContinuousDeployment.ps1 keeps a track of processed site collections in the </w:t>
       </w:r>
-      <w:bookmarkStart w:id="19" w:name="CacheFile"/>
+      <w:bookmarkStart w:id="20" w:name="CacheFile"/>
       <w:r>
         <w:t>cache</w:t>
       </w:r>
-      <w:bookmarkEnd w:id="19"/>
+      <w:bookmarkEnd w:id="20"/>
       <w:r>
         <w:t xml:space="preserve"> file </w:t>
       </w:r>
@@ -4479,11 +4940,11 @@
     </w:p>
     <w:p/>
     <w:p>
-      <w:bookmarkStart w:id="20" w:name="ProcessAllSiteCollections"/>
+      <w:bookmarkStart w:id="21" w:name="ProcessAllSiteCollections"/>
       <w:r>
         <w:t>2_ProcessAllSiteCollections.ps1</w:t>
       </w:r>
-      <w:bookmarkEnd w:id="20"/>
+      <w:bookmarkEnd w:id="21"/>
     </w:p>
     <w:p>
       <w:pPr>
@@ -4691,7 +5152,7 @@
           <w:b/>
         </w:rPr>
       </w:pPr>
-      <w:bookmarkStart w:id="21" w:name="SuppressRestrictedPermissions"/>
+      <w:bookmarkStart w:id="22" w:name="SuppressRestrictedPermissions"/>
       <w:r>
         <w:rPr>
           <w:b/>
@@ -4704,7 +5165,7 @@
         </w:rPr>
         <w:t>estricted permissions</w:t>
       </w:r>
-      <w:bookmarkEnd w:id="21"/>
+      <w:bookmarkEnd w:id="22"/>
     </w:p>
     <w:p>
       <w:pPr>
@@ -4785,7 +5246,7 @@
           <w:b/>
         </w:rPr>
       </w:pPr>
-      <w:bookmarkStart w:id="22" w:name="LogProcessingActions"/>
+      <w:bookmarkStart w:id="23" w:name="LogProcessingActions"/>
       <w:r>
         <w:rPr>
           <w:b/>
@@ -4878,7 +5339,7 @@
         </w:rPr>
         <w:t xml:space="preserve"> actions</w:t>
       </w:r>
-      <w:bookmarkEnd w:id="22"/>
+      <w:bookmarkEnd w:id="23"/>
     </w:p>
     <w:p/>
     <w:p>
@@ -6027,11 +6488,11 @@
     </w:p>
     <w:p/>
     <w:p>
-      <w:bookmarkStart w:id="23" w:name="legacyUrls"/>
+      <w:bookmarkStart w:id="24" w:name="legacyUrls"/>
       <w:r>
         <w:t>$legacyUrls</w:t>
       </w:r>
-      <w:bookmarkEnd w:id="23"/>
+      <w:bookmarkEnd w:id="24"/>
     </w:p>
     <w:p>
       <w:pPr>
@@ -7422,11 +7883,11 @@
     </w:p>
     <w:p/>
     <w:p>
-      <w:bookmarkStart w:id="24" w:name="UpdateSiteCollection"/>
+      <w:bookmarkStart w:id="25" w:name="UpdateSiteCollection"/>
       <w:r>
         <w:t>3_UpdateSiteCollection.ps1</w:t>
       </w:r>
-      <w:bookmarkEnd w:id="24"/>
+      <w:bookmarkEnd w:id="25"/>
     </w:p>
     <w:p>
       <w:pPr>
@@ -8319,7 +8780,7 @@
       <w:r>
         <w:t>Reference to the copyright: the script SPO-Responsive.js and its supplemental CSS-file SPO-Responsive.css are taken from the open source project “</w:t>
       </w:r>
-      <w:hyperlink r:id="rId15" w:history="1">
+      <w:hyperlink r:id="rId17" w:history="1">
         <w:r>
           <w:rPr>
             <w:rStyle w:val="Hyperlink"/>
@@ -9054,7 +9515,7 @@
           <w:b/>
         </w:rPr>
       </w:pPr>
-      <w:bookmarkStart w:id="25" w:name="DisableDeploymentHub"/>
+      <w:bookmarkStart w:id="26" w:name="DisableDeploymentHub"/>
       <w:r>
         <w:rPr>
           <w:b/>
@@ -9062,7 +9523,7 @@
         <w:t>How to disable the Deployment hub</w:t>
       </w:r>
     </w:p>
-    <w:bookmarkEnd w:id="25"/>
+    <w:bookmarkEnd w:id="26"/>
     <w:p/>
     <w:p>
       <w:r>
@@ -9103,11 +9564,11 @@
     </w:p>
     <w:p/>
     <w:p>
-      <w:bookmarkStart w:id="26" w:name="DeployLegacySolutions"/>
+      <w:bookmarkStart w:id="27" w:name="DeployLegacySolutions"/>
       <w:r>
         <w:t>4_DeployLegacySolutions.ps1</w:t>
       </w:r>
-      <w:bookmarkEnd w:id="26"/>
+      <w:bookmarkEnd w:id="27"/>
     </w:p>
     <w:p>
       <w:pPr>
@@ -9749,11 +10210,11 @@
     </w:p>
     <w:p/>
     <w:p>
-      <w:bookmarkStart w:id="27" w:name="CreateRequestedSites"/>
+      <w:bookmarkStart w:id="28" w:name="CreateRequestedSites"/>
       <w:r>
         <w:t>5_CreateRequestedSites.ps1</w:t>
       </w:r>
-      <w:bookmarkEnd w:id="27"/>
+      <w:bookmarkEnd w:id="28"/>
     </w:p>
     <w:p/>
     <w:p>
@@ -10916,7 +11377,7 @@
         </w:rPr>
         <w:t xml:space="preserve">This CSS-file provides a basic </w:t>
       </w:r>
-      <w:hyperlink r:id="rId16" w:history="1">
+      <w:hyperlink r:id="rId18" w:history="1">
         <w:r>
           <w:rPr>
             <w:rStyle w:val="Hyperlink"/>
@@ -11359,7 +11820,7 @@
         </w:rPr>
         <w:t xml:space="preserve">is a part of </w:t>
       </w:r>
-      <w:hyperlink r:id="rId17" w:history="1">
+      <w:hyperlink r:id="rId19" w:history="1">
         <w:r>
           <w:rPr>
             <w:rStyle w:val="Hyperlink"/>
@@ -11852,11 +12313,11 @@
       <w:pPr>
         <w:pStyle w:val="Heading2"/>
       </w:pPr>
-      <w:bookmarkStart w:id="28" w:name="_Toc464071857"/>
+      <w:bookmarkStart w:id="29" w:name="_Toc464678530"/>
       <w:r>
         <w:t>User interface to request creation of site collections</w:t>
       </w:r>
-      <w:bookmarkEnd w:id="28"/>
+      <w:bookmarkEnd w:id="29"/>
     </w:p>
     <w:p>
       <w:r>
@@ -11888,7 +12349,7 @@
                     </pic:cNvPicPr>
                   </pic:nvPicPr>
                   <pic:blipFill>
-                    <a:blip r:embed="rId18" cstate="print">
+                    <a:blip r:embed="rId20" cstate="print">
                       <a:extLst>
                         <a:ext uri="{28A0092B-C50C-407E-A947-70E740481C1C}">
                           <a14:useLocalDpi xmlns:a14="http://schemas.microsoft.com/office/drawing/2010/main" val="0"/>
@@ -12061,7 +12522,7 @@
                     </pic:cNvPicPr>
                   </pic:nvPicPr>
                   <pic:blipFill>
-                    <a:blip r:embed="rId19">
+                    <a:blip r:embed="rId21">
                       <a:extLst>
                         <a:ext uri="{28A0092B-C50C-407E-A947-70E740481C1C}">
                           <a14:useLocalDpi xmlns:a14="http://schemas.microsoft.com/office/drawing/2010/main" val="0"/>
@@ -12385,7 +12846,7 @@
                     </pic:cNvPicPr>
                   </pic:nvPicPr>
                   <pic:blipFill>
-                    <a:blip r:embed="rId20">
+                    <a:blip r:embed="rId22">
                       <a:extLst>
                         <a:ext uri="{28A0092B-C50C-407E-A947-70E740481C1C}">
                           <a14:useLocalDpi xmlns:a14="http://schemas.microsoft.com/office/drawing/2010/main" val="0"/>
@@ -12738,7 +13199,7 @@
           <w:szCs w:val="22"/>
         </w:rPr>
       </w:pPr>
-      <w:bookmarkStart w:id="29" w:name="_Toc464071858"/>
+      <w:bookmarkStart w:id="30" w:name="_Toc464678531"/>
       <w:r>
         <w:rPr>
           <w:sz w:val="22"/>
@@ -12746,13 +13207,13 @@
         </w:rPr>
         <w:t>How to use SPO-CDF</w:t>
       </w:r>
-      <w:bookmarkEnd w:id="29"/>
+      <w:bookmarkEnd w:id="30"/>
     </w:p>
     <w:p>
       <w:r>
         <w:t xml:space="preserve">You can run all the components of SPO-CDF on any Windows machine that has </w:t>
       </w:r>
-      <w:hyperlink r:id="rId21" w:history="1">
+      <w:hyperlink r:id="rId23" w:history="1">
         <w:r>
           <w:rPr>
             <w:rStyle w:val="Hyperlink"/>
@@ -12827,7 +13288,24 @@
         <w:t>ing</w:t>
       </w:r>
       <w:r>
-        <w:t xml:space="preserve"> a Trial Tenant of Office 365</w:t>
+        <w:t xml:space="preserve"> a </w:t>
+      </w:r>
+      <w:hyperlink r:id="rId24" w:history="1">
+        <w:r>
+          <w:rPr>
+            <w:rStyle w:val="Hyperlink"/>
+          </w:rPr>
+          <w:t>free t</w:t>
+        </w:r>
+        <w:r>
+          <w:rPr>
+            <w:rStyle w:val="Hyperlink"/>
+          </w:rPr>
+          <w:t>rial</w:t>
+        </w:r>
+      </w:hyperlink>
+      <w:r>
+        <w:t xml:space="preserve"> Tenant of Office 365</w:t>
       </w:r>
       <w:r>
         <w:t xml:space="preserve"> for </w:t>
@@ -12840,6 +13318,51 @@
       </w:r>
       <w:r>
         <w:t>.</w:t>
+      </w:r>
+      <w:r>
+        <w:t xml:space="preserve"> </w:t>
+      </w:r>
+    </w:p>
+    <w:p>
+      <w:pPr>
+        <w:pStyle w:val="ListParagraph"/>
+        <w:numPr>
+          <w:ilvl w:val="0"/>
+          <w:numId w:val="66"/>
+        </w:numPr>
+      </w:pPr>
+      <w:r>
+        <w:t xml:space="preserve">Usually, a trial environment of Office 365 can be established in less than 30 minutes. </w:t>
+      </w:r>
+    </w:p>
+    <w:p>
+      <w:pPr>
+        <w:pStyle w:val="ListParagraph"/>
+        <w:numPr>
+          <w:ilvl w:val="0"/>
+          <w:numId w:val="66"/>
+        </w:numPr>
+      </w:pPr>
+      <w:r>
+        <w:t xml:space="preserve">Note you should wait until the provisioning of trial’s </w:t>
+      </w:r>
+      <w:r>
+        <w:t xml:space="preserve">initial </w:t>
+      </w:r>
+      <w:r>
+        <w:t xml:space="preserve">site collections has been completed before starting the deployment of SPO-CDF to avoid </w:t>
+      </w:r>
+      <w:r>
+        <w:t>errors</w:t>
+      </w:r>
+      <w:r>
+        <w:t xml:space="preserve"> related to insufficient permissions and </w:t>
+      </w:r>
+      <w:r>
+        <w:t>unavailable</w:t>
+      </w:r>
+      <w:r>
+        <w:t xml:space="preserve"> resources.</w:t>
       </w:r>
     </w:p>
     <w:p/>
@@ -13365,7 +13888,7 @@
                     </pic:cNvPicPr>
                   </pic:nvPicPr>
                   <pic:blipFill>
-                    <a:blip r:embed="rId22">
+                    <a:blip r:embed="rId25">
                       <a:extLst>
                         <a:ext uri="{28A0092B-C50C-407E-A947-70E740481C1C}">
                           <a14:useLocalDpi xmlns:a14="http://schemas.microsoft.com/office/drawing/2010/main" val="0"/>
@@ -13451,7 +13974,7 @@
                     </pic:cNvPicPr>
                   </pic:nvPicPr>
                   <pic:blipFill>
-                    <a:blip r:embed="rId23">
+                    <a:blip r:embed="rId26">
                       <a:extLst>
                         <a:ext uri="{28A0092B-C50C-407E-A947-70E740481C1C}">
                           <a14:useLocalDpi xmlns:a14="http://schemas.microsoft.com/office/drawing/2010/main" val="0"/>
@@ -13504,13 +14027,7 @@
         </w:r>
       </w:hyperlink>
       <w:r>
-        <w:t xml:space="preserve"> starts</w:t>
-      </w:r>
-      <w:r>
-        <w:t xml:space="preserve"> </w:t>
-      </w:r>
-      <w:r>
-        <w:t xml:space="preserve">another script </w:t>
+        <w:t xml:space="preserve"> starts another script </w:t>
       </w:r>
       <w:hyperlink w:anchor="CreateRequestedSites" w:history="1">
         <w:r>
@@ -13539,13 +14056,7 @@
         </w:numPr>
       </w:pPr>
       <w:r>
-        <w:t xml:space="preserve">Note </w:t>
-      </w:r>
-      <w:r>
-        <w:t xml:space="preserve">the </w:t>
-      </w:r>
-      <w:r>
-        <w:t>branding of this site collection is not applied while it is being created. However the branding should be applied quickly after the creation is completed.</w:t>
+        <w:t>Note the branding of this site collection is not applied while it is being created. However the branding should be applied quickly after the creation is completed.</w:t>
       </w:r>
     </w:p>
     <w:p>
@@ -13578,8 +14089,6 @@
       <w:r>
         <w:t xml:space="preserve"> as</w:t>
       </w:r>
-      <w:bookmarkStart w:id="30" w:name="_GoBack"/>
-      <w:bookmarkEnd w:id="30"/>
       <w:r>
         <w:t xml:space="preserve"> desired</w:t>
       </w:r>
@@ -13621,12 +14130,14 @@
       <w:pPr>
         <w:pStyle w:val="Heading2"/>
       </w:pPr>
+      <w:bookmarkStart w:id="31" w:name="_Toc464678532"/>
       <w:r>
         <w:t>Troubleshooting</w:t>
       </w:r>
       <w:r>
         <w:t xml:space="preserve"> connection problems</w:t>
       </w:r>
+      <w:bookmarkEnd w:id="31"/>
     </w:p>
     <w:p>
       <w:r>
@@ -13731,7 +14242,7 @@
         <w:t xml:space="preserve">Occasionally, </w:t>
       </w:r>
       <w:r>
-        <w:t xml:space="preserve"> the connection to </w:t>
+        <w:t xml:space="preserve">the connection to </w:t>
       </w:r>
       <w:r>
         <w:t xml:space="preserve">a </w:t>
@@ -13749,7 +14260,22 @@
         <w:t>by</w:t>
       </w:r>
       <w:r>
-        <w:t xml:space="preserve"> the error messages that state “underlying connection was closed” and “could not connect to Tenant”.</w:t>
+        <w:t xml:space="preserve"> the error messages that state “</w:t>
+      </w:r>
+      <w:r>
+        <w:t>The underlying connection was closed: An unexpected error occurred on a receive.</w:t>
+      </w:r>
+      <w:r>
+        <w:t>” and “</w:t>
+      </w:r>
+      <w:r>
+        <w:t>Attempt to connect to Tenant admin has failed.</w:t>
+      </w:r>
+      <w:r>
+        <w:t xml:space="preserve"> Reason: …</w:t>
+      </w:r>
+      <w:r>
+        <w:t>”.</w:t>
       </w:r>
       <w:r>
         <w:t xml:space="preserve"> In this case it may help to wait for some time before retrying connection attempts.</w:t>
@@ -13873,9 +14399,9 @@
       </w:r>
     </w:p>
     <w:sectPr>
-      <w:footerReference w:type="default" r:id="rId24"/>
-      <w:headerReference w:type="first" r:id="rId25"/>
-      <w:footerReference w:type="first" r:id="rId26"/>
+      <w:footerReference w:type="default" r:id="rId27"/>
+      <w:headerReference w:type="first" r:id="rId28"/>
+      <w:footerReference w:type="first" r:id="rId29"/>
       <w:pgSz w:w="11909" w:h="16834" w:code="9"/>
       <w:pgMar w:top="1728" w:right="1440" w:bottom="1296" w:left="1152" w:header="720" w:footer="288" w:gutter="0"/>
       <w:cols w:space="720"/>
@@ -14181,7 +14707,7 @@
       <w:rPr>
         <w:noProof/>
       </w:rPr>
-      <w:t>28</w:t>
+      <w:t>2</w:t>
     </w:r>
     <w:r>
       <w:rPr>
@@ -17959,6 +18485,119 @@
     </w:lvl>
   </w:abstractNum>
   <w:abstractNum w:abstractNumId="32">
+    <w:nsid w:val="49837B22"/>
+    <w:multiLevelType w:val="hybridMultilevel"/>
+    <w:tmpl w:val="E1786EE2"/>
+    <w:lvl w:ilvl="0" w:tplc="04090001">
+      <w:start w:val="1"/>
+      <w:numFmt w:val="bullet"/>
+      <w:lvlText w:val=""/>
+      <w:lvlJc w:val="left"/>
+      <w:pPr>
+        <w:ind w:left="720" w:hanging="360"/>
+      </w:pPr>
+      <w:rPr>
+        <w:rFonts w:ascii="Symbol" w:hAnsi="Symbol" w:hint="default"/>
+      </w:rPr>
+    </w:lvl>
+    <w:lvl w:ilvl="1" w:tplc="04090003" w:tentative="1">
+      <w:start w:val="1"/>
+      <w:numFmt w:val="bullet"/>
+      <w:lvlText w:val="o"/>
+      <w:lvlJc w:val="left"/>
+      <w:pPr>
+        <w:ind w:left="1440" w:hanging="360"/>
+      </w:pPr>
+      <w:rPr>
+        <w:rFonts w:ascii="Courier New" w:hAnsi="Courier New" w:cs="Courier New" w:hint="default"/>
+      </w:rPr>
+    </w:lvl>
+    <w:lvl w:ilvl="2" w:tplc="04090005" w:tentative="1">
+      <w:start w:val="1"/>
+      <w:numFmt w:val="bullet"/>
+      <w:lvlText w:val=""/>
+      <w:lvlJc w:val="left"/>
+      <w:pPr>
+        <w:ind w:left="2160" w:hanging="360"/>
+      </w:pPr>
+      <w:rPr>
+        <w:rFonts w:ascii="Wingdings" w:hAnsi="Wingdings" w:hint="default"/>
+      </w:rPr>
+    </w:lvl>
+    <w:lvl w:ilvl="3" w:tplc="04090001" w:tentative="1">
+      <w:start w:val="1"/>
+      <w:numFmt w:val="bullet"/>
+      <w:lvlText w:val=""/>
+      <w:lvlJc w:val="left"/>
+      <w:pPr>
+        <w:ind w:left="2880" w:hanging="360"/>
+      </w:pPr>
+      <w:rPr>
+        <w:rFonts w:ascii="Symbol" w:hAnsi="Symbol" w:hint="default"/>
+      </w:rPr>
+    </w:lvl>
+    <w:lvl w:ilvl="4" w:tplc="04090003" w:tentative="1">
+      <w:start w:val="1"/>
+      <w:numFmt w:val="bullet"/>
+      <w:lvlText w:val="o"/>
+      <w:lvlJc w:val="left"/>
+      <w:pPr>
+        <w:ind w:left="3600" w:hanging="360"/>
+      </w:pPr>
+      <w:rPr>
+        <w:rFonts w:ascii="Courier New" w:hAnsi="Courier New" w:cs="Courier New" w:hint="default"/>
+      </w:rPr>
+    </w:lvl>
+    <w:lvl w:ilvl="5" w:tplc="04090005" w:tentative="1">
+      <w:start w:val="1"/>
+      <w:numFmt w:val="bullet"/>
+      <w:lvlText w:val=""/>
+      <w:lvlJc w:val="left"/>
+      <w:pPr>
+        <w:ind w:left="4320" w:hanging="360"/>
+      </w:pPr>
+      <w:rPr>
+        <w:rFonts w:ascii="Wingdings" w:hAnsi="Wingdings" w:hint="default"/>
+      </w:rPr>
+    </w:lvl>
+    <w:lvl w:ilvl="6" w:tplc="04090001" w:tentative="1">
+      <w:start w:val="1"/>
+      <w:numFmt w:val="bullet"/>
+      <w:lvlText w:val=""/>
+      <w:lvlJc w:val="left"/>
+      <w:pPr>
+        <w:ind w:left="5040" w:hanging="360"/>
+      </w:pPr>
+      <w:rPr>
+        <w:rFonts w:ascii="Symbol" w:hAnsi="Symbol" w:hint="default"/>
+      </w:rPr>
+    </w:lvl>
+    <w:lvl w:ilvl="7" w:tplc="04090003" w:tentative="1">
+      <w:start w:val="1"/>
+      <w:numFmt w:val="bullet"/>
+      <w:lvlText w:val="o"/>
+      <w:lvlJc w:val="left"/>
+      <w:pPr>
+        <w:ind w:left="5760" w:hanging="360"/>
+      </w:pPr>
+      <w:rPr>
+        <w:rFonts w:ascii="Courier New" w:hAnsi="Courier New" w:cs="Courier New" w:hint="default"/>
+      </w:rPr>
+    </w:lvl>
+    <w:lvl w:ilvl="8" w:tplc="04090005" w:tentative="1">
+      <w:start w:val="1"/>
+      <w:numFmt w:val="bullet"/>
+      <w:lvlText w:val=""/>
+      <w:lvlJc w:val="left"/>
+      <w:pPr>
+        <w:ind w:left="6480" w:hanging="360"/>
+      </w:pPr>
+      <w:rPr>
+        <w:rFonts w:ascii="Wingdings" w:hAnsi="Wingdings" w:hint="default"/>
+      </w:rPr>
+    </w:lvl>
+  </w:abstractNum>
+  <w:abstractNum w:abstractNumId="33">
     <w:nsid w:val="4A0C0471"/>
     <w:multiLevelType w:val="hybridMultilevel"/>
     <w:tmpl w:val="0ACEBA3E"/>
@@ -18071,7 +18710,7 @@
       </w:rPr>
     </w:lvl>
   </w:abstractNum>
-  <w:abstractNum w:abstractNumId="33">
+  <w:abstractNum w:abstractNumId="34">
     <w:nsid w:val="4A560023"/>
     <w:multiLevelType w:val="hybridMultilevel"/>
     <w:tmpl w:val="E00CB2D2"/>
@@ -18184,7 +18823,7 @@
       </w:rPr>
     </w:lvl>
   </w:abstractNum>
-  <w:abstractNum w:abstractNumId="34">
+  <w:abstractNum w:abstractNumId="35">
     <w:nsid w:val="4B2E652D"/>
     <w:multiLevelType w:val="hybridMultilevel"/>
     <w:tmpl w:val="95C2A4F0"/>
@@ -18298,7 +18937,7 @@
       </w:rPr>
     </w:lvl>
   </w:abstractNum>
-  <w:abstractNum w:abstractNumId="35">
+  <w:abstractNum w:abstractNumId="36">
     <w:nsid w:val="53D716EB"/>
     <w:multiLevelType w:val="hybridMultilevel"/>
     <w:tmpl w:val="C002C208"/>
@@ -18411,7 +19050,7 @@
       </w:rPr>
     </w:lvl>
   </w:abstractNum>
-  <w:abstractNum w:abstractNumId="36">
+  <w:abstractNum w:abstractNumId="37">
     <w:nsid w:val="54E64B04"/>
     <w:multiLevelType w:val="hybridMultilevel"/>
     <w:tmpl w:val="59CA194C"/>
@@ -18524,7 +19163,7 @@
       </w:rPr>
     </w:lvl>
   </w:abstractNum>
-  <w:abstractNum w:abstractNumId="37">
+  <w:abstractNum w:abstractNumId="38">
     <w:nsid w:val="57465E3F"/>
     <w:multiLevelType w:val="hybridMultilevel"/>
     <w:tmpl w:val="CDDACFB4"/>
@@ -18639,7 +19278,7 @@
       </w:rPr>
     </w:lvl>
   </w:abstractNum>
-  <w:abstractNum w:abstractNumId="38">
+  <w:abstractNum w:abstractNumId="39">
     <w:nsid w:val="5BD53B94"/>
     <w:multiLevelType w:val="hybridMultilevel"/>
     <w:tmpl w:val="CD5A86A6"/>
@@ -18752,7 +19391,7 @@
       </w:rPr>
     </w:lvl>
   </w:abstractNum>
-  <w:abstractNum w:abstractNumId="39">
+  <w:abstractNum w:abstractNumId="40">
     <w:nsid w:val="5D3334B4"/>
     <w:multiLevelType w:val="hybridMultilevel"/>
     <w:tmpl w:val="15BC2536"/>
@@ -18865,7 +19504,7 @@
       </w:rPr>
     </w:lvl>
   </w:abstractNum>
-  <w:abstractNum w:abstractNumId="40">
+  <w:abstractNum w:abstractNumId="41">
     <w:nsid w:val="5DA12983"/>
     <w:multiLevelType w:val="hybridMultilevel"/>
     <w:tmpl w:val="A246E812"/>
@@ -18978,7 +19617,7 @@
       </w:rPr>
     </w:lvl>
   </w:abstractNum>
-  <w:abstractNum w:abstractNumId="41">
+  <w:abstractNum w:abstractNumId="42">
     <w:nsid w:val="614428DE"/>
     <w:multiLevelType w:val="hybridMultilevel"/>
     <w:tmpl w:val="F238DC10"/>
@@ -19091,7 +19730,7 @@
       </w:rPr>
     </w:lvl>
   </w:abstractNum>
-  <w:abstractNum w:abstractNumId="42">
+  <w:abstractNum w:abstractNumId="43">
     <w:nsid w:val="62080E66"/>
     <w:multiLevelType w:val="hybridMultilevel"/>
     <w:tmpl w:val="48CAFECA"/>
@@ -19204,7 +19843,7 @@
       </w:rPr>
     </w:lvl>
   </w:abstractNum>
-  <w:abstractNum w:abstractNumId="43">
+  <w:abstractNum w:abstractNumId="44">
     <w:nsid w:val="62A47FA4"/>
     <w:multiLevelType w:val="hybridMultilevel"/>
     <w:tmpl w:val="1FD22A72"/>
@@ -19317,7 +19956,7 @@
       </w:rPr>
     </w:lvl>
   </w:abstractNum>
-  <w:abstractNum w:abstractNumId="44">
+  <w:abstractNum w:abstractNumId="45">
     <w:nsid w:val="64722ABE"/>
     <w:multiLevelType w:val="hybridMultilevel"/>
     <w:tmpl w:val="0B2E3C1A"/>
@@ -19430,7 +20069,7 @@
       </w:rPr>
     </w:lvl>
   </w:abstractNum>
-  <w:abstractNum w:abstractNumId="45">
+  <w:abstractNum w:abstractNumId="46">
     <w:nsid w:val="6855487C"/>
     <w:multiLevelType w:val="hybridMultilevel"/>
     <w:tmpl w:val="14EE4FC8"/>
@@ -19543,7 +20182,7 @@
       </w:rPr>
     </w:lvl>
   </w:abstractNum>
-  <w:abstractNum w:abstractNumId="46">
+  <w:abstractNum w:abstractNumId="47">
     <w:nsid w:val="68FF3D11"/>
     <w:multiLevelType w:val="hybridMultilevel"/>
     <w:tmpl w:val="C3DAFE78"/>
@@ -19656,7 +20295,7 @@
       </w:rPr>
     </w:lvl>
   </w:abstractNum>
-  <w:abstractNum w:abstractNumId="47">
+  <w:abstractNum w:abstractNumId="48">
     <w:nsid w:val="6A551BEF"/>
     <w:multiLevelType w:val="hybridMultilevel"/>
     <w:tmpl w:val="9576798C"/>
@@ -19769,7 +20408,7 @@
       </w:rPr>
     </w:lvl>
   </w:abstractNum>
-  <w:abstractNum w:abstractNumId="48">
+  <w:abstractNum w:abstractNumId="49">
     <w:nsid w:val="6B7B2090"/>
     <w:multiLevelType w:val="hybridMultilevel"/>
     <w:tmpl w:val="40C67F82"/>
@@ -19882,7 +20521,7 @@
       </w:rPr>
     </w:lvl>
   </w:abstractNum>
-  <w:abstractNum w:abstractNumId="49">
+  <w:abstractNum w:abstractNumId="50">
     <w:nsid w:val="6C0262F3"/>
     <w:multiLevelType w:val="hybridMultilevel"/>
     <w:tmpl w:val="A4F007B2"/>
@@ -19995,7 +20634,7 @@
       </w:rPr>
     </w:lvl>
   </w:abstractNum>
-  <w:abstractNum w:abstractNumId="50">
+  <w:abstractNum w:abstractNumId="51">
     <w:nsid w:val="6F0604D2"/>
     <w:multiLevelType w:val="hybridMultilevel"/>
     <w:tmpl w:val="2AA2EB54"/>
@@ -20108,7 +20747,7 @@
       </w:rPr>
     </w:lvl>
   </w:abstractNum>
-  <w:abstractNum w:abstractNumId="51">
+  <w:abstractNum w:abstractNumId="52">
     <w:nsid w:val="71F46FE9"/>
     <w:multiLevelType w:val="hybridMultilevel"/>
     <w:tmpl w:val="0DA4CC24"/>
@@ -20221,7 +20860,7 @@
       </w:rPr>
     </w:lvl>
   </w:abstractNum>
-  <w:abstractNum w:abstractNumId="52">
+  <w:abstractNum w:abstractNumId="53">
     <w:nsid w:val="76795333"/>
     <w:multiLevelType w:val="hybridMultilevel"/>
     <w:tmpl w:val="3FF85D1A"/>
@@ -20334,7 +20973,7 @@
       </w:rPr>
     </w:lvl>
   </w:abstractNum>
-  <w:abstractNum w:abstractNumId="53">
+  <w:abstractNum w:abstractNumId="54">
     <w:nsid w:val="76AF755A"/>
     <w:multiLevelType w:val="hybridMultilevel"/>
     <w:tmpl w:val="C0122B58"/>
@@ -20447,7 +21086,7 @@
       </w:rPr>
     </w:lvl>
   </w:abstractNum>
-  <w:abstractNum w:abstractNumId="54">
+  <w:abstractNum w:abstractNumId="55">
     <w:nsid w:val="770B326C"/>
     <w:multiLevelType w:val="hybridMultilevel"/>
     <w:tmpl w:val="1848F66A"/>
@@ -20560,7 +21199,7 @@
       </w:rPr>
     </w:lvl>
   </w:abstractNum>
-  <w:abstractNum w:abstractNumId="55">
+  <w:abstractNum w:abstractNumId="56">
     <w:nsid w:val="799B0B6A"/>
     <w:multiLevelType w:val="hybridMultilevel"/>
     <w:tmpl w:val="0F327530"/>
@@ -20673,7 +21312,7 @@
       </w:rPr>
     </w:lvl>
   </w:abstractNum>
-  <w:abstractNum w:abstractNumId="56">
+  <w:abstractNum w:abstractNumId="57">
     <w:nsid w:val="79C4163E"/>
     <w:multiLevelType w:val="hybridMultilevel"/>
     <w:tmpl w:val="FC9A22DE"/>
@@ -20786,7 +21425,7 @@
       </w:rPr>
     </w:lvl>
   </w:abstractNum>
-  <w:abstractNum w:abstractNumId="57">
+  <w:abstractNum w:abstractNumId="58">
     <w:nsid w:val="7A4B530F"/>
     <w:multiLevelType w:val="hybridMultilevel"/>
     <w:tmpl w:val="544433CA"/>
@@ -20899,7 +21538,7 @@
       </w:rPr>
     </w:lvl>
   </w:abstractNum>
-  <w:abstractNum w:abstractNumId="58">
+  <w:abstractNum w:abstractNumId="59">
     <w:nsid w:val="7AC05C1C"/>
     <w:multiLevelType w:val="hybridMultilevel"/>
     <w:tmpl w:val="D528F4EA"/>
@@ -21012,7 +21651,7 @@
       </w:rPr>
     </w:lvl>
   </w:abstractNum>
-  <w:abstractNum w:abstractNumId="59">
+  <w:abstractNum w:abstractNumId="60">
     <w:nsid w:val="7C436C83"/>
     <w:multiLevelType w:val="hybridMultilevel"/>
     <w:tmpl w:val="78840010"/>
@@ -21028,7 +21667,7 @@
         <w:rFonts w:ascii="Wingdings" w:hAnsi="Wingdings" w:hint="default"/>
       </w:rPr>
     </w:lvl>
-    <w:lvl w:ilvl="1" w:tplc="04090003" w:tentative="1">
+    <w:lvl w:ilvl="1" w:tplc="04090003">
       <w:start w:val="1"/>
       <w:numFmt w:val="bullet"/>
       <w:lvlText w:val="o"/>
@@ -21125,7 +21764,7 @@
       </w:rPr>
     </w:lvl>
   </w:abstractNum>
-  <w:abstractNum w:abstractNumId="60">
+  <w:abstractNum w:abstractNumId="61">
     <w:nsid w:val="7D395891"/>
     <w:multiLevelType w:val="hybridMultilevel"/>
     <w:tmpl w:val="FF10B702"/>
@@ -21238,7 +21877,7 @@
       </w:rPr>
     </w:lvl>
   </w:abstractNum>
-  <w:abstractNum w:abstractNumId="61">
+  <w:abstractNum w:abstractNumId="62">
     <w:nsid w:val="7D3F2A26"/>
     <w:multiLevelType w:val="hybridMultilevel"/>
     <w:tmpl w:val="5AC82274"/>
@@ -21352,25 +21991,25 @@
     </w:lvl>
   </w:abstractNum>
   <w:num w:numId="1">
-    <w:abstractNumId w:val="37"/>
+    <w:abstractNumId w:val="38"/>
   </w:num>
   <w:num w:numId="2">
-    <w:abstractNumId w:val="34"/>
+    <w:abstractNumId w:val="35"/>
   </w:num>
   <w:num w:numId="3">
-    <w:abstractNumId w:val="50"/>
+    <w:abstractNumId w:val="51"/>
   </w:num>
   <w:num w:numId="4">
-    <w:abstractNumId w:val="58"/>
+    <w:abstractNumId w:val="59"/>
   </w:num>
   <w:num w:numId="5">
     <w:abstractNumId w:val="19"/>
   </w:num>
   <w:num w:numId="6">
-    <w:abstractNumId w:val="46"/>
+    <w:abstractNumId w:val="47"/>
   </w:num>
   <w:num w:numId="7">
-    <w:abstractNumId w:val="56"/>
+    <w:abstractNumId w:val="57"/>
   </w:num>
   <w:num w:numId="8">
     <w:abstractNumId w:val="15"/>
@@ -21379,10 +22018,10 @@
     <w:abstractNumId w:val="23"/>
   </w:num>
   <w:num w:numId="10">
-    <w:abstractNumId w:val="36"/>
+    <w:abstractNumId w:val="37"/>
   </w:num>
   <w:num w:numId="11">
-    <w:abstractNumId w:val="57"/>
+    <w:abstractNumId w:val="58"/>
   </w:num>
   <w:num w:numId="12">
     <w:abstractNumId w:val="12"/>
@@ -21397,34 +22036,34 @@
     <w:abstractNumId w:val="25"/>
   </w:num>
   <w:num w:numId="16">
-    <w:abstractNumId w:val="39"/>
+    <w:abstractNumId w:val="40"/>
   </w:num>
   <w:num w:numId="17">
-    <w:abstractNumId w:val="45"/>
+    <w:abstractNumId w:val="46"/>
   </w:num>
   <w:num w:numId="18">
-    <w:abstractNumId w:val="43"/>
+    <w:abstractNumId w:val="44"/>
   </w:num>
   <w:num w:numId="19">
-    <w:abstractNumId w:val="53"/>
+    <w:abstractNumId w:val="54"/>
   </w:num>
   <w:num w:numId="20">
-    <w:abstractNumId w:val="35"/>
+    <w:abstractNumId w:val="36"/>
   </w:num>
   <w:num w:numId="21">
     <w:abstractNumId w:val="3"/>
   </w:num>
   <w:num w:numId="22">
-    <w:abstractNumId w:val="59"/>
+    <w:abstractNumId w:val="60"/>
   </w:num>
   <w:num w:numId="23">
     <w:abstractNumId w:val="1"/>
   </w:num>
   <w:num w:numId="24">
-    <w:abstractNumId w:val="44"/>
+    <w:abstractNumId w:val="45"/>
   </w:num>
   <w:num w:numId="25">
-    <w:abstractNumId w:val="38"/>
+    <w:abstractNumId w:val="39"/>
   </w:num>
   <w:num w:numId="26">
     <w:abstractNumId w:val="29"/>
@@ -21436,7 +22075,7 @@
     <w:abstractNumId w:val="28"/>
   </w:num>
   <w:num w:numId="29">
-    <w:abstractNumId w:val="60"/>
+    <w:abstractNumId w:val="61"/>
   </w:num>
   <w:num w:numId="30">
     <w:abstractNumId w:val="6"/>
@@ -21445,13 +22084,13 @@
     <w:abstractNumId w:val="14"/>
   </w:num>
   <w:num w:numId="32">
+    <w:abstractNumId w:val="50"/>
+  </w:num>
+  <w:num w:numId="33">
     <w:abstractNumId w:val="49"/>
   </w:num>
-  <w:num w:numId="33">
-    <w:abstractNumId w:val="48"/>
-  </w:num>
   <w:num w:numId="34">
-    <w:abstractNumId w:val="61"/>
+    <w:abstractNumId w:val="62"/>
   </w:num>
   <w:num w:numId="35">
     <w:abstractNumId w:val="10"/>
@@ -21463,13 +22102,13 @@
     <w:abstractNumId w:val="22"/>
   </w:num>
   <w:num w:numId="38">
-    <w:abstractNumId w:val="51"/>
+    <w:abstractNumId w:val="52"/>
   </w:num>
   <w:num w:numId="39">
     <w:abstractNumId w:val="17"/>
   </w:num>
   <w:num w:numId="40">
-    <w:abstractNumId w:val="47"/>
+    <w:abstractNumId w:val="48"/>
   </w:num>
   <w:num w:numId="41">
     <w:abstractNumId w:val="4"/>
@@ -21478,7 +22117,7 @@
     <w:abstractNumId w:val="27"/>
   </w:num>
   <w:num w:numId="43">
-    <w:abstractNumId w:val="33"/>
+    <w:abstractNumId w:val="34"/>
   </w:num>
   <w:num w:numId="44">
     <w:abstractNumId w:val="9"/>
@@ -21490,7 +22129,7 @@
     <w:abstractNumId w:val="11"/>
   </w:num>
   <w:num w:numId="47">
-    <w:abstractNumId w:val="41"/>
+    <w:abstractNumId w:val="42"/>
   </w:num>
   <w:num w:numId="48">
     <w:abstractNumId w:val="26"/>
@@ -21502,7 +22141,7 @@
     <w:abstractNumId w:val="21"/>
   </w:num>
   <w:num w:numId="51">
-    <w:abstractNumId w:val="40"/>
+    <w:abstractNumId w:val="41"/>
   </w:num>
   <w:num w:numId="52">
     <w:abstractNumId w:val="13"/>
@@ -21517,34 +22156,37 @@
     <w:abstractNumId w:val="18"/>
   </w:num>
   <w:num w:numId="56">
-    <w:abstractNumId w:val="52"/>
+    <w:abstractNumId w:val="53"/>
   </w:num>
   <w:num w:numId="57">
+    <w:abstractNumId w:val="56"/>
+  </w:num>
+  <w:num w:numId="58">
     <w:abstractNumId w:val="55"/>
   </w:num>
-  <w:num w:numId="58">
-    <w:abstractNumId w:val="54"/>
-  </w:num>
   <w:num w:numId="59">
-    <w:abstractNumId w:val="37"/>
+    <w:abstractNumId w:val="38"/>
   </w:num>
   <w:num w:numId="60">
     <w:abstractNumId w:val="2"/>
   </w:num>
   <w:num w:numId="61">
-    <w:abstractNumId w:val="37"/>
+    <w:abstractNumId w:val="38"/>
   </w:num>
   <w:num w:numId="62">
-    <w:abstractNumId w:val="32"/>
+    <w:abstractNumId w:val="33"/>
   </w:num>
   <w:num w:numId="63">
-    <w:abstractNumId w:val="42"/>
+    <w:abstractNumId w:val="43"/>
   </w:num>
   <w:num w:numId="64">
     <w:abstractNumId w:val="8"/>
   </w:num>
   <w:num w:numId="65">
-    <w:abstractNumId w:val="37"/>
+    <w:abstractNumId w:val="38"/>
+  </w:num>
+  <w:num w:numId="66">
+    <w:abstractNumId w:val="32"/>
   </w:num>
   <w:numIdMacAtCleanup w:val="57"/>
 </w:numbering>

</xml_diff>